<commit_message>
Updated Project Proposal & Made Minor To Index & Scheduler
</commit_message>
<xml_diff>
--- a/Project_Proposal.docx
+++ b/Project_Proposal.docx
@@ -9785,20 +9785,6 @@
     <w:p/>
     <w:p>
       <w:pPr>
-        <w:rPr>
-          <w:rFonts w:asciiTheme="majorHAnsi" w:eastAsiaTheme="majorEastAsia" w:hAnsiTheme="majorHAnsi" w:cstheme="majorBidi"/>
-          <w:color w:val="243F60" w:themeColor="accent1" w:themeShade="7F"/>
-          <w:sz w:val="24"/>
-          <w:szCs w:val="24"/>
-        </w:rPr>
-      </w:pPr>
-      <w:r>
-        <w:lastRenderedPageBreak/>
-        <w:br w:type="page"/>
-      </w:r>
-    </w:p>
-    <w:p>
-      <w:pPr>
         <w:pStyle w:val="Heading3"/>
       </w:pPr>
       <w:bookmarkStart w:id="14" w:name="_Toc127962394"/>
@@ -10363,65 +10349,56 @@
               <w:bottom w:w="30" w:type="dxa"/>
               <w:right w:w="45" w:type="dxa"/>
             </w:tcMar>
-            <w:hideMark/>
-          </w:tcPr>
-          <w:p>
-            <w:pPr>
-              <w:spacing w:after="0" w:line="240" w:lineRule="auto"/>
-              <w:rPr>
-                <w:rFonts w:ascii="Calibri" w:eastAsia="Times New Roman" w:hAnsi="Calibri" w:cs="Calibri"/>
-              </w:rPr>
-            </w:pPr>
-            <w:r>
-              <w:rPr>
-                <w:rFonts w:ascii="Calibri" w:eastAsia="Times New Roman" w:hAnsi="Calibri" w:cs="Calibri"/>
-              </w:rPr>
-              <w:t>7 hours</w:t>
-            </w:r>
-          </w:p>
-        </w:tc>
-        <w:tc>
-          <w:tcPr>
-            <w:tcW w:w="0" w:type="auto"/>
-            <w:tcBorders>
-              <w:top w:val="single" w:sz="6" w:space="0" w:color="CCCCCC"/>
-              <w:left w:val="single" w:sz="6" w:space="0" w:color="CCCCCC"/>
-              <w:bottom w:val="single" w:sz="6" w:space="0" w:color="000000"/>
-              <w:right w:val="single" w:sz="6" w:space="0" w:color="000000"/>
-            </w:tcBorders>
-            <w:tcMar>
-              <w:top w:w="30" w:type="dxa"/>
-              <w:left w:w="45" w:type="dxa"/>
-              <w:bottom w:w="30" w:type="dxa"/>
-              <w:right w:w="45" w:type="dxa"/>
-            </w:tcMar>
-            <w:hideMark/>
-          </w:tcPr>
-          <w:p>
-            <w:pPr>
-              <w:spacing w:after="0" w:line="240" w:lineRule="auto"/>
-              <w:rPr>
-                <w:rFonts w:ascii="Calibri" w:eastAsia="Times New Roman" w:hAnsi="Calibri" w:cs="Calibri"/>
-              </w:rPr>
-            </w:pPr>
-          </w:p>
-        </w:tc>
-        <w:tc>
-          <w:tcPr>
-            <w:tcW w:w="0" w:type="auto"/>
-            <w:tcBorders>
-              <w:top w:val="single" w:sz="6" w:space="0" w:color="CCCCCC"/>
-              <w:left w:val="single" w:sz="6" w:space="0" w:color="CCCCCC"/>
-              <w:bottom w:val="single" w:sz="6" w:space="0" w:color="000000"/>
-              <w:right w:val="single" w:sz="6" w:space="0" w:color="000000"/>
-            </w:tcBorders>
-            <w:tcMar>
-              <w:top w:w="30" w:type="dxa"/>
-              <w:left w:w="45" w:type="dxa"/>
-              <w:bottom w:w="30" w:type="dxa"/>
-              <w:right w:w="45" w:type="dxa"/>
-            </w:tcMar>
-            <w:hideMark/>
+          </w:tcPr>
+          <w:p>
+            <w:pPr>
+              <w:spacing w:after="0" w:line="240" w:lineRule="auto"/>
+              <w:rPr>
+                <w:rFonts w:ascii="Calibri" w:eastAsia="Times New Roman" w:hAnsi="Calibri" w:cs="Calibri"/>
+              </w:rPr>
+            </w:pPr>
+          </w:p>
+        </w:tc>
+        <w:tc>
+          <w:tcPr>
+            <w:tcW w:w="0" w:type="auto"/>
+            <w:tcBorders>
+              <w:top w:val="single" w:sz="6" w:space="0" w:color="CCCCCC"/>
+              <w:left w:val="single" w:sz="6" w:space="0" w:color="CCCCCC"/>
+              <w:bottom w:val="single" w:sz="6" w:space="0" w:color="000000"/>
+              <w:right w:val="single" w:sz="6" w:space="0" w:color="000000"/>
+            </w:tcBorders>
+            <w:tcMar>
+              <w:top w:w="30" w:type="dxa"/>
+              <w:left w:w="45" w:type="dxa"/>
+              <w:bottom w:w="30" w:type="dxa"/>
+              <w:right w:w="45" w:type="dxa"/>
+            </w:tcMar>
+          </w:tcPr>
+          <w:p>
+            <w:pPr>
+              <w:spacing w:after="0" w:line="240" w:lineRule="auto"/>
+              <w:rPr>
+                <w:rFonts w:ascii="Calibri" w:eastAsia="Times New Roman" w:hAnsi="Calibri" w:cs="Calibri"/>
+              </w:rPr>
+            </w:pPr>
+          </w:p>
+        </w:tc>
+        <w:tc>
+          <w:tcPr>
+            <w:tcW w:w="0" w:type="auto"/>
+            <w:tcBorders>
+              <w:top w:val="single" w:sz="6" w:space="0" w:color="CCCCCC"/>
+              <w:left w:val="single" w:sz="6" w:space="0" w:color="CCCCCC"/>
+              <w:bottom w:val="single" w:sz="6" w:space="0" w:color="000000"/>
+              <w:right w:val="single" w:sz="6" w:space="0" w:color="000000"/>
+            </w:tcBorders>
+            <w:tcMar>
+              <w:top w:w="30" w:type="dxa"/>
+              <w:left w:w="45" w:type="dxa"/>
+              <w:bottom w:w="30" w:type="dxa"/>
+              <w:right w:w="45" w:type="dxa"/>
+            </w:tcMar>
           </w:tcPr>
           <w:p>
             <w:pPr>
@@ -10431,30 +10408,23 @@
                 <w:rFonts w:ascii="Calibri" w:eastAsia="Times New Roman" w:hAnsi="Calibri" w:cs="Calibri"/>
               </w:rPr>
             </w:pPr>
-            <w:r>
-              <w:rPr>
-                <w:rFonts w:ascii="Calibri" w:eastAsia="Times New Roman" w:hAnsi="Calibri" w:cs="Calibri"/>
-              </w:rPr>
-              <w:t>02/23/2023</w:t>
-            </w:r>
-          </w:p>
-        </w:tc>
-        <w:tc>
-          <w:tcPr>
-            <w:tcW w:w="0" w:type="auto"/>
-            <w:tcBorders>
-              <w:top w:val="single" w:sz="6" w:space="0" w:color="CCCCCC"/>
-              <w:left w:val="single" w:sz="6" w:space="0" w:color="CCCCCC"/>
-              <w:bottom w:val="single" w:sz="6" w:space="0" w:color="000000"/>
-              <w:right w:val="single" w:sz="6" w:space="0" w:color="000000"/>
-            </w:tcBorders>
-            <w:tcMar>
-              <w:top w:w="30" w:type="dxa"/>
-              <w:left w:w="45" w:type="dxa"/>
-              <w:bottom w:w="30" w:type="dxa"/>
-              <w:right w:w="45" w:type="dxa"/>
-            </w:tcMar>
-            <w:hideMark/>
+          </w:p>
+        </w:tc>
+        <w:tc>
+          <w:tcPr>
+            <w:tcW w:w="0" w:type="auto"/>
+            <w:tcBorders>
+              <w:top w:val="single" w:sz="6" w:space="0" w:color="CCCCCC"/>
+              <w:left w:val="single" w:sz="6" w:space="0" w:color="CCCCCC"/>
+              <w:bottom w:val="single" w:sz="6" w:space="0" w:color="000000"/>
+              <w:right w:val="single" w:sz="6" w:space="0" w:color="000000"/>
+            </w:tcBorders>
+            <w:tcMar>
+              <w:top w:w="30" w:type="dxa"/>
+              <w:left w:w="45" w:type="dxa"/>
+              <w:bottom w:w="30" w:type="dxa"/>
+              <w:right w:w="45" w:type="dxa"/>
+            </w:tcMar>
           </w:tcPr>
           <w:p>
             <w:pPr>
@@ -10464,12 +10434,6 @@
                 <w:rFonts w:ascii="Calibri" w:eastAsia="Times New Roman" w:hAnsi="Calibri" w:cs="Calibri"/>
               </w:rPr>
             </w:pPr>
-            <w:r>
-              <w:rPr>
-                <w:rFonts w:ascii="Calibri" w:eastAsia="Times New Roman" w:hAnsi="Calibri" w:cs="Calibri"/>
-              </w:rPr>
-              <w:t>02/28/2023</w:t>
-            </w:r>
           </w:p>
         </w:tc>
         <w:tc>
@@ -10905,14 +10869,12 @@
               </w:rPr>
               <w:t xml:space="preserve">Display </w:t>
             </w:r>
-            <w:proofErr w:type="spellStart"/>
-            <w:r>
-              <w:rPr>
-                <w:rFonts w:ascii="Calibri" w:eastAsia="Times New Roman" w:hAnsi="Calibri" w:cs="Calibri"/>
-              </w:rPr>
-              <w:t>ratemyprofessor</w:t>
-            </w:r>
-            <w:proofErr w:type="spellEnd"/>
+            <w:r>
+              <w:rPr>
+                <w:rFonts w:ascii="Calibri" w:eastAsia="Times New Roman" w:hAnsi="Calibri" w:cs="Calibri"/>
+              </w:rPr>
+              <w:t>RateMyProfessor</w:t>
+            </w:r>
             <w:r>
               <w:rPr>
                 <w:rFonts w:ascii="Calibri" w:eastAsia="Times New Roman" w:hAnsi="Calibri" w:cs="Calibri"/>
@@ -13894,10 +13856,24 @@
     </w:p>
     <w:p>
       <w:pPr>
+        <w:rPr>
+          <w:rFonts w:asciiTheme="majorHAnsi" w:eastAsiaTheme="majorEastAsia" w:hAnsiTheme="majorHAnsi" w:cstheme="majorBidi"/>
+          <w:color w:val="365F91" w:themeColor="accent1" w:themeShade="BF"/>
+          <w:sz w:val="26"/>
+          <w:szCs w:val="26"/>
+        </w:rPr>
+      </w:pPr>
+      <w:bookmarkStart w:id="23" w:name="_Toc127962403"/>
+      <w:r>
+        <w:br w:type="page"/>
+      </w:r>
+    </w:p>
+    <w:p>
+      <w:pPr>
         <w:pStyle w:val="Heading2"/>
       </w:pPr>
-      <w:bookmarkStart w:id="23" w:name="_Toc127962403"/>
-      <w:r>
+      <w:r>
+        <w:lastRenderedPageBreak/>
         <w:t xml:space="preserve">System </w:t>
       </w:r>
       <w:r>
@@ -13955,15 +13931,6 @@
         <w:pStyle w:val="NoSpacing"/>
       </w:pPr>
       <w:r>
-        <w:br w:type="page"/>
-      </w:r>
-    </w:p>
-    <w:p>
-      <w:pPr>
-        <w:pStyle w:val="NoSpacing"/>
-      </w:pPr>
-      <w:r>
-        <w:lastRenderedPageBreak/>
         <w:t>Diagram by Elias Shalohm:</w:t>
       </w:r>
     </w:p>
@@ -14212,11 +14179,93 @@
       </w:r>
     </w:p>
     <w:p>
+      <w:r>
+        <w:br w:type="page"/>
+      </w:r>
+    </w:p>
+    <w:p>
+      <w:pPr>
+        <w:pStyle w:val="Heading3"/>
+      </w:pPr>
+      <w:r>
+        <w:lastRenderedPageBreak/>
+        <w:t xml:space="preserve">Component </w:t>
+      </w:r>
+      <w:r>
+        <w:t>[</w:t>
+      </w:r>
+      <w:r>
+        <w:t>Schedule Visualizer</w:t>
+      </w:r>
+      <w:r>
+        <w:t>]</w:t>
+      </w:r>
+    </w:p>
+    <w:p>
+      <w:r>
+        <w:t>The Class Scheduler / Schedule Visualizer (we couldn’t settle on a name) takes the user’s button input after it has gathered data from earlier inputs in the program, which have been handled through the Data Handler.</w:t>
+      </w:r>
+    </w:p>
+    <w:p>
+      <w:r>
+        <w:t>A class is compared with the list of the user’s selected classes, and if no times conflict, will process the class and make it available for visualizatio</w:t>
+      </w:r>
+      <w:r>
+        <w:t xml:space="preserve">n. Classes can be removed, or the entirety of the Data can be reset aswell from the Scheduler. This is not to be confused with the class data within the Data Handler, which only </w:t>
+      </w:r>
+      <w:r>
+        <w:t>manipulates raw data to make it available for the Visualizer</w:t>
+      </w:r>
+      <w:r>
+        <w:t xml:space="preserve"> to store.</w:t>
+      </w:r>
+      <w:r>
+        <w:t xml:space="preserve"> </w:t>
+      </w:r>
+    </w:p>
+    <w:p>
       <w:pPr>
         <w:rPr>
           <w:rFonts w:eastAsiaTheme="minorEastAsia"/>
         </w:rPr>
       </w:pPr>
+      <w:r>
+        <w:drawing>
+          <wp:inline distT="0" distB="0" distL="0" distR="0" wp14:anchorId="43BC3149" wp14:editId="25BB8694">
+            <wp:extent cx="5380186" cy="3490262"/>
+            <wp:effectExtent l="0" t="0" r="0" b="0"/>
+            <wp:docPr id="18" name="Picture 18"/>
+            <wp:cNvGraphicFramePr>
+              <a:graphicFrameLocks xmlns:a="http://schemas.openxmlformats.org/drawingml/2006/main" noChangeAspect="1"/>
+            </wp:cNvGraphicFramePr>
+            <a:graphic xmlns:a="http://schemas.openxmlformats.org/drawingml/2006/main">
+              <a:graphicData uri="http://schemas.openxmlformats.org/drawingml/2006/picture">
+                <pic:pic xmlns:pic="http://schemas.openxmlformats.org/drawingml/2006/picture">
+                  <pic:nvPicPr>
+                    <pic:cNvPr id="1" name=""/>
+                    <pic:cNvPicPr/>
+                  </pic:nvPicPr>
+                  <pic:blipFill>
+                    <a:blip r:embed="rId23"/>
+                    <a:stretch>
+                      <a:fillRect/>
+                    </a:stretch>
+                  </pic:blipFill>
+                  <pic:spPr>
+                    <a:xfrm>
+                      <a:off x="0" y="0"/>
+                      <a:ext cx="5380186" cy="3490262"/>
+                    </a:xfrm>
+                    <a:prstGeom prst="rect">
+                      <a:avLst/>
+                    </a:prstGeom>
+                  </pic:spPr>
+                </pic:pic>
+              </a:graphicData>
+            </a:graphic>
+          </wp:inline>
+        </w:drawing>
+      </w:r>
       <w:r>
         <w:br w:type="page"/>
       </w:r>
@@ -14422,65 +14471,21 @@
       <w:bookmarkStart w:id="29" w:name="_Toc127962409"/>
       <w:r>
         <w:lastRenderedPageBreak/>
-        <w:t>System Implementation</w:t>
+        <w:t>System Implementa</w:t>
+      </w:r>
+      <w:r>
+        <w:t>tion</w:t>
       </w:r>
       <w:r>
         <w:t xml:space="preserve"> </w:t>
       </w:r>
       <w:r>
-        <w:rPr>
-          <w:highlight w:val="yellow"/>
-        </w:rPr>
-        <w:t xml:space="preserve">&lt;Milestone </w:t>
-      </w:r>
-      <w:r>
-        <w:rPr>
-          <w:highlight w:val="yellow"/>
-        </w:rPr>
-        <w:t>3</w:t>
-      </w:r>
-      <w:r>
-        <w:rPr>
-          <w:highlight w:val="yellow"/>
-        </w:rPr>
-        <w:t>: System Implementation</w:t>
-      </w:r>
-      <w:r>
-        <w:rPr>
-          <w:highlight w:val="yellow"/>
-        </w:rPr>
-        <w:t>&gt;</w:t>
+        <w:t>:</w:t>
+      </w:r>
+      <w:r>
+        <w:t xml:space="preserve"> Milestone 3</w:t>
       </w:r>
       <w:bookmarkEnd w:id="29"/>
-    </w:p>
-    <w:p>
-      <w:pPr>
-        <w:rPr>
-          <w:i/>
-          <w:iCs/>
-          <w:highlight w:val="yellow"/>
-        </w:rPr>
-      </w:pPr>
-      <w:r>
-        <w:rPr>
-          <w:highlight w:val="yellow"/>
-        </w:rPr>
-        <w:t>[</w:t>
-      </w:r>
-      <w:r>
-        <w:rPr>
-          <w:i/>
-          <w:iCs/>
-          <w:highlight w:val="yellow"/>
-        </w:rPr>
-        <w:t>In the table below, include a row for each component in your System Architecture diagram. In the second column, list the programming language(s) used to implement the component and the what % of that programming language is used in the implementation. In the third column, list the team member(s) that implement the component and what % of that implementation was completed by that team member. IMPORTANT NOTE: All architectural components must be implemented by an object-oriented programming language: Java, C++, or C#.</w:t>
-      </w:r>
-      <w:r>
-        <w:rPr>
-          <w:highlight w:val="yellow"/>
-        </w:rPr>
-        <w:t>]</w:t>
-      </w:r>
     </w:p>
     <w:tbl>
       <w:tblPr>
@@ -14581,9 +14586,8 @@
             <w:r>
               <w:rPr>
                 <w:i/>
-                <w:highlight w:val="yellow"/>
-              </w:rPr>
-              <w:t>[Data Manager]</w:t>
+              </w:rPr>
+              <w:t>User Interface (Booklet)</w:t>
             </w:r>
           </w:p>
         </w:tc>
@@ -14595,24 +14599,21 @@
             <w:pPr>
               <w:rPr>
                 <w:i/>
-                <w:highlight w:val="yellow"/>
               </w:rPr>
             </w:pPr>
             <w:r>
               <w:rPr>
                 <w:i/>
-                <w:highlight w:val="yellow"/>
-              </w:rPr>
-              <w:t>[C++ (45%)</w:t>
+              </w:rPr>
+              <w:t>C# (80%)</w:t>
             </w:r>
           </w:p>
           <w:p>
             <w:r>
               <w:rPr>
                 <w:i/>
-                <w:highlight w:val="yellow"/>
-              </w:rPr>
-              <w:t>Java (55%)]</w:t>
+              </w:rPr>
+              <w:t>HTML (20%)</w:t>
             </w:r>
           </w:p>
         </w:tc>
@@ -14622,56 +14623,431 @@
           </w:tcPr>
           <w:p>
             <w:pPr>
+              <w:spacing w:after="0" w:line="240" w:lineRule="auto"/>
+            </w:pPr>
+            <w:r>
+              <w:t>Elias Shalohm</w:t>
+            </w:r>
+            <w:r>
+              <w:t xml:space="preserve"> (</w:t>
+            </w:r>
+            <w:r>
+              <w:t>40%</w:t>
+            </w:r>
+            <w:r>
+              <w:t>)</w:t>
+            </w:r>
+          </w:p>
+          <w:p>
+            <w:pPr>
+              <w:spacing w:after="0" w:line="240" w:lineRule="auto"/>
+            </w:pPr>
+            <w:r>
+              <w:t>Seif Sultan</w:t>
+            </w:r>
+            <w:r>
+              <w:t xml:space="preserve"> (</w:t>
+            </w:r>
+            <w:r>
+              <w:t>25%</w:t>
+            </w:r>
+            <w:r>
+              <w:t>)</w:t>
+            </w:r>
+          </w:p>
+          <w:p>
+            <w:r>
+              <w:t>Kyle Jeffeson</w:t>
+            </w:r>
+            <w:r>
+              <w:t xml:space="preserve"> (</w:t>
+            </w:r>
+            <w:r>
+              <w:t>35%</w:t>
+            </w:r>
+            <w:r>
+              <w:t>)</w:t>
+            </w:r>
+          </w:p>
+        </w:tc>
+      </w:tr>
+      <w:tr>
+        <w:tc>
+          <w:tcPr>
+            <w:tcW w:w="3116" w:type="dxa"/>
+          </w:tcPr>
+          <w:p>
+            <w:pPr>
               <w:rPr>
                 <w:i/>
-                <w:highlight w:val="yellow"/>
               </w:rPr>
             </w:pPr>
             <w:r>
               <w:rPr>
                 <w:i/>
-                <w:highlight w:val="yellow"/>
-              </w:rPr>
-              <w:t>[Mickey Mouse (15%)</w:t>
-            </w:r>
-          </w:p>
+              </w:rPr>
+              <w:t>Data Handler</w:t>
+            </w:r>
+          </w:p>
+        </w:tc>
+        <w:tc>
+          <w:tcPr>
+            <w:tcW w:w="3117" w:type="dxa"/>
+          </w:tcPr>
           <w:p>
             <w:pPr>
               <w:rPr>
                 <w:i/>
-                <w:highlight w:val="yellow"/>
               </w:rPr>
             </w:pPr>
             <w:r>
               <w:rPr>
                 <w:i/>
-                <w:highlight w:val="yellow"/>
-              </w:rPr>
-              <w:t>Donald Duck (20%)</w:t>
-            </w:r>
-          </w:p>
+              </w:rPr>
+              <w:t>C# (100%)</w:t>
+            </w:r>
+          </w:p>
+        </w:tc>
+        <w:tc>
+          <w:tcPr>
+            <w:tcW w:w="3117" w:type="dxa"/>
+          </w:tcPr>
+          <w:p>
+            <w:pPr>
+              <w:spacing w:after="0" w:line="240" w:lineRule="auto"/>
+              <w:rPr>
+                <w:iCs/>
+              </w:rPr>
+            </w:pPr>
+            <w:r>
+              <w:rPr>
+                <w:iCs/>
+              </w:rPr>
+              <w:t>Elias Shalohm</w:t>
+            </w:r>
+            <w:r>
+              <w:rPr>
+                <w:iCs/>
+              </w:rPr>
+              <w:t xml:space="preserve"> </w:t>
+            </w:r>
+            <w:r>
+              <w:rPr>
+                <w:iCs/>
+              </w:rPr>
+              <w:t>(3</w:t>
+            </w:r>
+            <w:r>
+              <w:rPr>
+                <w:iCs/>
+              </w:rPr>
+              <w:t>5</w:t>
+            </w:r>
+            <w:r>
+              <w:rPr>
+                <w:iCs/>
+              </w:rPr>
+              <w:t>%)</w:t>
+            </w:r>
+          </w:p>
+          <w:p>
+            <w:pPr>
+              <w:spacing w:after="0" w:line="240" w:lineRule="auto"/>
+              <w:rPr>
+                <w:iCs/>
+              </w:rPr>
+            </w:pPr>
+            <w:r>
+              <w:rPr>
+                <w:iCs/>
+              </w:rPr>
+              <w:t>Seif Sultan</w:t>
+            </w:r>
+            <w:r>
+              <w:rPr>
+                <w:iCs/>
+              </w:rPr>
+              <w:t xml:space="preserve"> (40%)</w:t>
+            </w:r>
+          </w:p>
+          <w:p>
+            <w:pPr>
+              <w:spacing w:after="0" w:line="240" w:lineRule="auto"/>
+              <w:rPr>
+                <w:iCs/>
+              </w:rPr>
+            </w:pPr>
+            <w:r>
+              <w:rPr>
+                <w:iCs/>
+              </w:rPr>
+              <w:t>Cameron Olivier</w:t>
+            </w:r>
+            <w:r>
+              <w:rPr>
+                <w:iCs/>
+              </w:rPr>
+              <w:t xml:space="preserve"> (</w:t>
+            </w:r>
+            <w:r>
+              <w:rPr>
+                <w:iCs/>
+              </w:rPr>
+              <w:t>2</w:t>
+            </w:r>
+            <w:r>
+              <w:rPr>
+                <w:iCs/>
+              </w:rPr>
+              <w:t>0</w:t>
+            </w:r>
+            <w:r>
+              <w:rPr>
+                <w:iCs/>
+              </w:rPr>
+              <w:t>%)</w:t>
+            </w:r>
+          </w:p>
+          <w:p>
+            <w:pPr>
+              <w:rPr>
+                <w:iCs/>
+              </w:rPr>
+            </w:pPr>
+            <w:r>
+              <w:rPr>
+                <w:iCs/>
+              </w:rPr>
+              <w:t>Donald Saulny</w:t>
+            </w:r>
+            <w:r>
+              <w:rPr>
+                <w:iCs/>
+              </w:rPr>
+              <w:t xml:space="preserve"> (5%)</w:t>
+            </w:r>
+          </w:p>
+        </w:tc>
+      </w:tr>
+      <w:tr>
+        <w:tc>
+          <w:tcPr>
+            <w:tcW w:w="3116" w:type="dxa"/>
+          </w:tcPr>
           <w:p>
             <w:pPr>
               <w:rPr>
                 <w:i/>
-                <w:highlight w:val="yellow"/>
               </w:rPr>
             </w:pPr>
             <w:r>
               <w:rPr>
                 <w:i/>
-                <w:highlight w:val="yellow"/>
-              </w:rPr>
-              <w:t>Daisy Duck (40%</w:t>
-            </w:r>
-          </w:p>
-          <w:p>
-            <w:r>
+              </w:rPr>
+              <w:t>Class Data Handler</w:t>
+            </w:r>
+          </w:p>
+        </w:tc>
+        <w:tc>
+          <w:tcPr>
+            <w:tcW w:w="3117" w:type="dxa"/>
+          </w:tcPr>
+          <w:p>
+            <w:pPr>
               <w:rPr>
                 <w:i/>
-                <w:highlight w:val="yellow"/>
-              </w:rPr>
-              <w:t>Pluto (25%)]</w:t>
+              </w:rPr>
+            </w:pPr>
+            <w:r>
+              <w:rPr>
+                <w:i/>
+              </w:rPr>
+              <w:t>C# (100%)</w:t>
+            </w:r>
+          </w:p>
+        </w:tc>
+        <w:tc>
+          <w:tcPr>
+            <w:tcW w:w="3117" w:type="dxa"/>
+          </w:tcPr>
+          <w:p>
+            <w:pPr>
+              <w:spacing w:after="0" w:line="240" w:lineRule="auto"/>
+              <w:rPr>
+                <w:iCs/>
+              </w:rPr>
+            </w:pPr>
+            <w:r>
+              <w:rPr>
+                <w:iCs/>
+              </w:rPr>
+              <w:t>Elias Shalohm</w:t>
+            </w:r>
+            <w:r>
+              <w:rPr>
+                <w:iCs/>
+              </w:rPr>
+              <w:t xml:space="preserve"> (50%)</w:t>
+            </w:r>
+          </w:p>
+          <w:p>
+            <w:pPr>
+              <w:rPr>
+                <w:iCs/>
+              </w:rPr>
+            </w:pPr>
+            <w:r>
+              <w:rPr>
+                <w:iCs/>
+              </w:rPr>
+              <w:t>Seif Sultan</w:t>
+            </w:r>
+            <w:r>
+              <w:rPr>
+                <w:iCs/>
+              </w:rPr>
+              <w:t xml:space="preserve"> (50%)</w:t>
+            </w:r>
+            <w:r>
+              <w:rPr>
+                <w:iCs/>
+              </w:rPr>
+              <w:t xml:space="preserve"> </w:t>
+            </w:r>
+          </w:p>
+        </w:tc>
+      </w:tr>
+      <w:tr>
+        <w:tc>
+          <w:tcPr>
+            <w:tcW w:w="3116" w:type="dxa"/>
+          </w:tcPr>
+          <w:p>
+            <w:pPr>
+              <w:rPr>
+                <w:i/>
+              </w:rPr>
+            </w:pPr>
+            <w:r>
+              <w:rPr>
+                <w:i/>
+              </w:rPr>
+              <w:t>Schedule Visualizer</w:t>
+            </w:r>
+          </w:p>
+        </w:tc>
+        <w:tc>
+          <w:tcPr>
+            <w:tcW w:w="3117" w:type="dxa"/>
+          </w:tcPr>
+          <w:p>
+            <w:pPr>
+              <w:rPr>
+                <w:i/>
+              </w:rPr>
+            </w:pPr>
+            <w:r>
+              <w:rPr>
+                <w:i/>
+              </w:rPr>
+              <w:t>C# (90%)</w:t>
+            </w:r>
+          </w:p>
+          <w:p>
+            <w:pPr>
+              <w:rPr>
+                <w:i/>
+              </w:rPr>
+            </w:pPr>
+            <w:r>
+              <w:rPr>
+                <w:i/>
+              </w:rPr>
+              <w:t>HTML (10%)</w:t>
+            </w:r>
+          </w:p>
+        </w:tc>
+        <w:tc>
+          <w:tcPr>
+            <w:tcW w:w="3117" w:type="dxa"/>
+          </w:tcPr>
+          <w:p>
+            <w:pPr>
+              <w:spacing w:after="0" w:line="240" w:lineRule="auto"/>
+              <w:rPr>
+                <w:iCs/>
+              </w:rPr>
+            </w:pPr>
+            <w:r>
+              <w:rPr>
+                <w:iCs/>
+              </w:rPr>
+              <w:t>Elias Shalohm</w:t>
+            </w:r>
+            <w:r>
+              <w:rPr>
+                <w:iCs/>
+              </w:rPr>
+              <w:t xml:space="preserve"> (40%)</w:t>
+            </w:r>
+          </w:p>
+          <w:p>
+            <w:pPr>
+              <w:spacing w:after="0" w:line="240" w:lineRule="auto"/>
+              <w:rPr>
+                <w:iCs/>
+              </w:rPr>
+            </w:pPr>
+            <w:r>
+              <w:rPr>
+                <w:iCs/>
+              </w:rPr>
+              <w:t>Seif Sultan</w:t>
+            </w:r>
+            <w:r>
+              <w:rPr>
+                <w:iCs/>
+              </w:rPr>
+              <w:t xml:space="preserve"> (30%)</w:t>
+            </w:r>
+          </w:p>
+          <w:p>
+            <w:pPr>
+              <w:spacing w:after="0" w:line="240" w:lineRule="auto"/>
+              <w:rPr>
+                <w:iCs/>
+              </w:rPr>
+            </w:pPr>
+            <w:r>
+              <w:rPr>
+                <w:iCs/>
+              </w:rPr>
+              <w:t>Kyle Jeffeson</w:t>
+            </w:r>
+            <w:r>
+              <w:rPr>
+                <w:iCs/>
+              </w:rPr>
+              <w:t xml:space="preserve"> (25%)</w:t>
+            </w:r>
+          </w:p>
+          <w:p>
+            <w:pPr>
+              <w:rPr>
+                <w:i/>
+              </w:rPr>
+            </w:pPr>
+            <w:r>
+              <w:rPr>
+                <w:iCs/>
+              </w:rPr>
+              <w:t>Cameron Olivier</w:t>
+            </w:r>
+            <w:r>
+              <w:rPr>
+                <w:iCs/>
+              </w:rPr>
+              <w:t xml:space="preserve"> (5%)</w:t>
             </w:r>
           </w:p>
         </w:tc>
@@ -14680,6 +15056,9 @@
     <w:p>
       <w:pPr>
         <w:pStyle w:val="NoSpacing"/>
+        <w:rPr>
+          <w:iCs/>
+        </w:rPr>
       </w:pPr>
     </w:p>
     <w:p/>
@@ -15380,7 +15759,7 @@
   <w:style w:type="paragraph" w:default="1" w:styleId="Normal">
     <w:name w:val="Normal"/>
     <w:qFormat/>
-    <w:rsid w:val="00150E9D"/>
+    <w:rsid w:val="007E1B0F"/>
   </w:style>
   <w:style w:type="paragraph" w:styleId="Heading1">
     <w:name w:val="heading 1"/>

</xml_diff>

<commit_message>
Cleaned Booklet.razor to be readable. Added Faux-Pas System; only works with select handful of professors
</commit_message>
<xml_diff>
--- a/Project_Proposal.docx
+++ b/Project_Proposal.docx
@@ -936,7 +936,7 @@
       <w:r>
         <w:fldChar w:fldCharType="separate"/>
       </w:r>
-      <w:hyperlink w:anchor="_Toc127962380" w:history="1">
+      <w:hyperlink w:anchor="_Toc132040841" w:history="1">
         <w:r>
           <w:rPr>
             <w:rStyle w:val="Hyperlink"/>
@@ -963,7 +963,7 @@
             <w:noProof/>
             <w:webHidden/>
           </w:rPr>
-          <w:instrText xml:space="preserve"> PAGEREF _Toc127962380 \h </w:instrText>
+          <w:instrText xml:space="preserve"> PAGEREF _Toc132040841 \h </w:instrText>
         </w:r>
         <w:r>
           <w:rPr>
@@ -1010,7 +1010,7 @@
           <w:szCs w:val="22"/>
         </w:rPr>
       </w:pPr>
-      <w:hyperlink w:anchor="_Toc127962381" w:history="1">
+      <w:hyperlink w:anchor="_Toc132040842" w:history="1">
         <w:r>
           <w:rPr>
             <w:rStyle w:val="Hyperlink"/>
@@ -1037,7 +1037,7 @@
             <w:noProof/>
             <w:webHidden/>
           </w:rPr>
-          <w:instrText xml:space="preserve"> PAGEREF _Toc127962381 \h </w:instrText>
+          <w:instrText xml:space="preserve"> PAGEREF _Toc132040842 \h </w:instrText>
         </w:r>
         <w:r>
           <w:rPr>
@@ -1084,7 +1084,7 @@
           <w:szCs w:val="22"/>
         </w:rPr>
       </w:pPr>
-      <w:hyperlink w:anchor="_Toc127962382" w:history="1">
+      <w:hyperlink w:anchor="_Toc132040843" w:history="1">
         <w:r>
           <w:rPr>
             <w:rStyle w:val="Hyperlink"/>
@@ -1111,7 +1111,7 @@
             <w:noProof/>
             <w:webHidden/>
           </w:rPr>
-          <w:instrText xml:space="preserve"> PAGEREF _Toc127962382 \h </w:instrText>
+          <w:instrText xml:space="preserve"> PAGEREF _Toc132040843 \h </w:instrText>
         </w:r>
         <w:r>
           <w:rPr>
@@ -1156,7 +1156,7 @@
           <w:szCs w:val="22"/>
         </w:rPr>
       </w:pPr>
-      <w:hyperlink w:anchor="_Toc127962383" w:history="1">
+      <w:hyperlink w:anchor="_Toc132040844" w:history="1">
         <w:r>
           <w:rPr>
             <w:rStyle w:val="Hyperlink"/>
@@ -1183,7 +1183,7 @@
             <w:noProof/>
             <w:webHidden/>
           </w:rPr>
-          <w:instrText xml:space="preserve"> PAGEREF _Toc127962383 \h </w:instrText>
+          <w:instrText xml:space="preserve"> PAGEREF _Toc132040844 \h </w:instrText>
         </w:r>
         <w:r>
           <w:rPr>
@@ -1228,7 +1228,7 @@
           <w:szCs w:val="22"/>
         </w:rPr>
       </w:pPr>
-      <w:hyperlink w:anchor="_Toc127962384" w:history="1">
+      <w:hyperlink w:anchor="_Toc132040845" w:history="1">
         <w:r>
           <w:rPr>
             <w:rStyle w:val="Hyperlink"/>
@@ -1255,7 +1255,7 @@
             <w:noProof/>
             <w:webHidden/>
           </w:rPr>
-          <w:instrText xml:space="preserve"> PAGEREF _Toc127962384 \h </w:instrText>
+          <w:instrText xml:space="preserve"> PAGEREF _Toc132040845 \h </w:instrText>
         </w:r>
         <w:r>
           <w:rPr>
@@ -1301,7 +1301,7 @@
           <w:szCs w:val="22"/>
         </w:rPr>
       </w:pPr>
-      <w:hyperlink w:anchor="_Toc127962385" w:history="1">
+      <w:hyperlink w:anchor="_Toc132040846" w:history="1">
         <w:r>
           <w:rPr>
             <w:rStyle w:val="Hyperlink"/>
@@ -1328,7 +1328,7 @@
             <w:noProof/>
             <w:webHidden/>
           </w:rPr>
-          <w:instrText xml:space="preserve"> PAGEREF _Toc127962385 \h </w:instrText>
+          <w:instrText xml:space="preserve"> PAGEREF _Toc132040846 \h </w:instrText>
         </w:r>
         <w:r>
           <w:rPr>
@@ -1373,7 +1373,7 @@
           <w:szCs w:val="22"/>
         </w:rPr>
       </w:pPr>
-      <w:hyperlink w:anchor="_Toc127962386" w:history="1">
+      <w:hyperlink w:anchor="_Toc132040847" w:history="1">
         <w:r>
           <w:rPr>
             <w:rStyle w:val="Hyperlink"/>
@@ -1400,7 +1400,7 @@
             <w:noProof/>
             <w:webHidden/>
           </w:rPr>
-          <w:instrText xml:space="preserve"> PAGEREF _Toc127962386 \h </w:instrText>
+          <w:instrText xml:space="preserve"> PAGEREF _Toc132040847 \h </w:instrText>
         </w:r>
         <w:r>
           <w:rPr>
@@ -1446,7 +1446,7 @@
           <w:szCs w:val="22"/>
         </w:rPr>
       </w:pPr>
-      <w:hyperlink w:anchor="_Toc127962387" w:history="1">
+      <w:hyperlink w:anchor="_Toc132040848" w:history="1">
         <w:r>
           <w:rPr>
             <w:rStyle w:val="Hyperlink"/>
@@ -1473,7 +1473,7 @@
             <w:noProof/>
             <w:webHidden/>
           </w:rPr>
-          <w:instrText xml:space="preserve"> PAGEREF _Toc127962387 \h </w:instrText>
+          <w:instrText xml:space="preserve"> PAGEREF _Toc132040848 \h </w:instrText>
         </w:r>
         <w:r>
           <w:rPr>
@@ -1519,7 +1519,7 @@
           <w:szCs w:val="22"/>
         </w:rPr>
       </w:pPr>
-      <w:hyperlink w:anchor="_Toc127962388" w:history="1">
+      <w:hyperlink w:anchor="_Toc132040849" w:history="1">
         <w:r>
           <w:rPr>
             <w:rStyle w:val="Hyperlink"/>
@@ -1546,7 +1546,7 @@
             <w:noProof/>
             <w:webHidden/>
           </w:rPr>
-          <w:instrText xml:space="preserve"> PAGEREF _Toc127962388 \h </w:instrText>
+          <w:instrText xml:space="preserve"> PAGEREF _Toc132040849 \h </w:instrText>
         </w:r>
         <w:r>
           <w:rPr>
@@ -1592,7 +1592,7 @@
           <w:szCs w:val="22"/>
         </w:rPr>
       </w:pPr>
-      <w:hyperlink w:anchor="_Toc127962389" w:history="1">
+      <w:hyperlink w:anchor="_Toc132040850" w:history="1">
         <w:r>
           <w:rPr>
             <w:rStyle w:val="Hyperlink"/>
@@ -1619,7 +1619,7 @@
             <w:noProof/>
             <w:webHidden/>
           </w:rPr>
-          <w:instrText xml:space="preserve"> PAGEREF _Toc127962389 \h </w:instrText>
+          <w:instrText xml:space="preserve"> PAGEREF _Toc132040850 \h </w:instrText>
         </w:r>
         <w:r>
           <w:rPr>
@@ -1666,7 +1666,7 @@
           <w:szCs w:val="22"/>
         </w:rPr>
       </w:pPr>
-      <w:hyperlink w:anchor="_Toc127962390" w:history="1">
+      <w:hyperlink w:anchor="_Toc132040851" w:history="1">
         <w:r>
           <w:rPr>
             <w:rStyle w:val="Hyperlink"/>
@@ -1693,7 +1693,7 @@
             <w:noProof/>
             <w:webHidden/>
           </w:rPr>
-          <w:instrText xml:space="preserve"> PAGEREF _Toc127962390 \h </w:instrText>
+          <w:instrText xml:space="preserve"> PAGEREF _Toc132040851 \h </w:instrText>
         </w:r>
         <w:r>
           <w:rPr>
@@ -1738,7 +1738,7 @@
           <w:szCs w:val="22"/>
         </w:rPr>
       </w:pPr>
-      <w:hyperlink w:anchor="_Toc127962391" w:history="1">
+      <w:hyperlink w:anchor="_Toc132040852" w:history="1">
         <w:r>
           <w:rPr>
             <w:rStyle w:val="Hyperlink"/>
@@ -1765,7 +1765,7 @@
             <w:noProof/>
             <w:webHidden/>
           </w:rPr>
-          <w:instrText xml:space="preserve"> PAGEREF _Toc127962391 \h </w:instrText>
+          <w:instrText xml:space="preserve"> PAGEREF _Toc132040852 \h </w:instrText>
         </w:r>
         <w:r>
           <w:rPr>
@@ -1810,7 +1810,7 @@
           <w:szCs w:val="22"/>
         </w:rPr>
       </w:pPr>
-      <w:hyperlink w:anchor="_Toc127962392" w:history="1">
+      <w:hyperlink w:anchor="_Toc132040853" w:history="1">
         <w:r>
           <w:rPr>
             <w:rStyle w:val="Hyperlink"/>
@@ -1837,7 +1837,7 @@
             <w:noProof/>
             <w:webHidden/>
           </w:rPr>
-          <w:instrText xml:space="preserve"> PAGEREF _Toc127962392 \h </w:instrText>
+          <w:instrText xml:space="preserve"> PAGEREF _Toc132040853 \h </w:instrText>
         </w:r>
         <w:r>
           <w:rPr>
@@ -1883,7 +1883,7 @@
           <w:szCs w:val="22"/>
         </w:rPr>
       </w:pPr>
-      <w:hyperlink w:anchor="_Toc127962393" w:history="1">
+      <w:hyperlink w:anchor="_Toc132040854" w:history="1">
         <w:r>
           <w:rPr>
             <w:rStyle w:val="Hyperlink"/>
@@ -1919,7 +1919,7 @@
             <w:noProof/>
             <w:webHidden/>
           </w:rPr>
-          <w:instrText xml:space="preserve"> PAGEREF _Toc127962393 \h </w:instrText>
+          <w:instrText xml:space="preserve"> PAGEREF _Toc132040854 \h </w:instrText>
         </w:r>
         <w:r>
           <w:rPr>
@@ -1965,7 +1965,7 @@
           <w:szCs w:val="22"/>
         </w:rPr>
       </w:pPr>
-      <w:hyperlink w:anchor="_Toc127962394" w:history="1">
+      <w:hyperlink w:anchor="_Toc132040855" w:history="1">
         <w:r>
           <w:rPr>
             <w:rStyle w:val="Hyperlink"/>
@@ -1992,7 +1992,7 @@
             <w:noProof/>
             <w:webHidden/>
           </w:rPr>
-          <w:instrText xml:space="preserve"> PAGEREF _Toc127962394 \h </w:instrText>
+          <w:instrText xml:space="preserve"> PAGEREF _Toc132040855 \h </w:instrText>
         </w:r>
         <w:r>
           <w:rPr>
@@ -2037,7 +2037,7 @@
           <w:szCs w:val="22"/>
         </w:rPr>
       </w:pPr>
-      <w:hyperlink w:anchor="_Toc127962395" w:history="1">
+      <w:hyperlink w:anchor="_Toc132040856" w:history="1">
         <w:r>
           <w:rPr>
             <w:rStyle w:val="Hyperlink"/>
@@ -2072,7 +2072,7 @@
             <w:noProof/>
             <w:webHidden/>
           </w:rPr>
-          <w:instrText xml:space="preserve"> PAGEREF _Toc127962395 \h </w:instrText>
+          <w:instrText xml:space="preserve"> PAGEREF _Toc132040856 \h </w:instrText>
         </w:r>
         <w:r>
           <w:rPr>
@@ -2118,7 +2118,7 @@
           <w:szCs w:val="22"/>
         </w:rPr>
       </w:pPr>
-      <w:hyperlink w:anchor="_Toc127962396" w:history="1">
+      <w:hyperlink w:anchor="_Toc132040857" w:history="1">
         <w:r>
           <w:rPr>
             <w:rStyle w:val="Hyperlink"/>
@@ -2145,7 +2145,7 @@
             <w:noProof/>
             <w:webHidden/>
           </w:rPr>
-          <w:instrText xml:space="preserve"> PAGEREF _Toc127962396 \h </w:instrText>
+          <w:instrText xml:space="preserve"> PAGEREF _Toc132040857 \h </w:instrText>
         </w:r>
         <w:r>
           <w:rPr>
@@ -2191,7 +2191,7 @@
           <w:szCs w:val="22"/>
         </w:rPr>
       </w:pPr>
-      <w:hyperlink w:anchor="_Toc127962397" w:history="1">
+      <w:hyperlink w:anchor="_Toc132040858" w:history="1">
         <w:r>
           <w:rPr>
             <w:rStyle w:val="Hyperlink"/>
@@ -2218,7 +2218,7 @@
             <w:noProof/>
             <w:webHidden/>
           </w:rPr>
-          <w:instrText xml:space="preserve"> PAGEREF _Toc127962397 \h </w:instrText>
+          <w:instrText xml:space="preserve"> PAGEREF _Toc132040858 \h </w:instrText>
         </w:r>
         <w:r>
           <w:rPr>
@@ -2264,7 +2264,7 @@
           <w:szCs w:val="22"/>
         </w:rPr>
       </w:pPr>
-      <w:hyperlink w:anchor="_Toc127962398" w:history="1">
+      <w:hyperlink w:anchor="_Toc132040859" w:history="1">
         <w:r>
           <w:rPr>
             <w:rStyle w:val="Hyperlink"/>
@@ -2291,7 +2291,7 @@
             <w:noProof/>
             <w:webHidden/>
           </w:rPr>
-          <w:instrText xml:space="preserve"> PAGEREF _Toc127962398 \h </w:instrText>
+          <w:instrText xml:space="preserve"> PAGEREF _Toc132040859 \h </w:instrText>
         </w:r>
         <w:r>
           <w:rPr>
@@ -2338,7 +2338,7 @@
           <w:szCs w:val="22"/>
         </w:rPr>
       </w:pPr>
-      <w:hyperlink w:anchor="_Toc127962399" w:history="1">
+      <w:hyperlink w:anchor="_Toc132040860" w:history="1">
         <w:r>
           <w:rPr>
             <w:rStyle w:val="Hyperlink"/>
@@ -2365,7 +2365,7 @@
             <w:noProof/>
             <w:webHidden/>
           </w:rPr>
-          <w:instrText xml:space="preserve"> PAGEREF _Toc127962399 \h </w:instrText>
+          <w:instrText xml:space="preserve"> PAGEREF _Toc132040860 \h </w:instrText>
         </w:r>
         <w:r>
           <w:rPr>
@@ -2410,7 +2410,7 @@
           <w:szCs w:val="22"/>
         </w:rPr>
       </w:pPr>
-      <w:hyperlink w:anchor="_Toc127962400" w:history="1">
+      <w:hyperlink w:anchor="_Toc132040861" w:history="1">
         <w:r>
           <w:rPr>
             <w:rStyle w:val="Hyperlink"/>
@@ -2437,7 +2437,7 @@
             <w:noProof/>
             <w:webHidden/>
           </w:rPr>
-          <w:instrText xml:space="preserve"> PAGEREF _Toc127962400 \h </w:instrText>
+          <w:instrText xml:space="preserve"> PAGEREF _Toc132040861 \h </w:instrText>
         </w:r>
         <w:r>
           <w:rPr>
@@ -2483,7 +2483,7 @@
           <w:szCs w:val="22"/>
         </w:rPr>
       </w:pPr>
-      <w:hyperlink w:anchor="_Toc127962401" w:history="1">
+      <w:hyperlink w:anchor="_Toc132040862" w:history="1">
         <w:r>
           <w:rPr>
             <w:rStyle w:val="Hyperlink"/>
@@ -2510,7 +2510,7 @@
             <w:noProof/>
             <w:webHidden/>
           </w:rPr>
-          <w:instrText xml:space="preserve"> PAGEREF _Toc127962401 \h </w:instrText>
+          <w:instrText xml:space="preserve"> PAGEREF _Toc132040862 \h </w:instrText>
         </w:r>
         <w:r>
           <w:rPr>
@@ -2556,7 +2556,7 @@
           <w:szCs w:val="22"/>
         </w:rPr>
       </w:pPr>
-      <w:hyperlink w:anchor="_Toc127962402" w:history="1">
+      <w:hyperlink w:anchor="_Toc132040863" w:history="1">
         <w:r>
           <w:rPr>
             <w:rStyle w:val="Hyperlink"/>
@@ -2583,7 +2583,7 @@
             <w:noProof/>
             <w:webHidden/>
           </w:rPr>
-          <w:instrText xml:space="preserve"> PAGEREF _Toc127962402 \h </w:instrText>
+          <w:instrText xml:space="preserve"> PAGEREF _Toc132040863 \h </w:instrText>
         </w:r>
         <w:r>
           <w:rPr>
@@ -2628,21 +2628,13 @@
           <w:szCs w:val="22"/>
         </w:rPr>
       </w:pPr>
-      <w:hyperlink w:anchor="_Toc127962403" w:history="1">
+      <w:hyperlink w:anchor="_Toc132040864" w:history="1">
         <w:r>
           <w:rPr>
             <w:rStyle w:val="Hyperlink"/>
             <w:noProof/>
           </w:rPr>
-          <w:t xml:space="preserve">System Components </w:t>
-        </w:r>
-        <w:r>
-          <w:rPr>
-            <w:rStyle w:val="Hyperlink"/>
-            <w:noProof/>
-            <w:highlight w:val="yellow"/>
-          </w:rPr>
-          <w:t>&lt;Milestone 3: System Implementation&gt;</w:t>
+          <w:t>System Components Milestone 3: Our System Implementation</w:t>
         </w:r>
         <w:r>
           <w:rPr>
@@ -2663,7 +2655,7 @@
             <w:noProof/>
             <w:webHidden/>
           </w:rPr>
-          <w:instrText xml:space="preserve"> PAGEREF _Toc127962403 \h </w:instrText>
+          <w:instrText xml:space="preserve"> PAGEREF _Toc132040864 \h </w:instrText>
         </w:r>
         <w:r>
           <w:rPr>
@@ -2683,7 +2675,7 @@
             <w:noProof/>
             <w:webHidden/>
           </w:rPr>
-          <w:t>2</w:t>
+          <w:t>3</w:t>
         </w:r>
         <w:r>
           <w:rPr>
@@ -2709,28 +2701,13 @@
           <w:szCs w:val="22"/>
         </w:rPr>
       </w:pPr>
-      <w:hyperlink w:anchor="_Toc127962404" w:history="1">
+      <w:hyperlink w:anchor="_Toc132040865" w:history="1">
         <w:r>
           <w:rPr>
             <w:rStyle w:val="Hyperlink"/>
             <w:noProof/>
           </w:rPr>
-          <w:t>Component [</w:t>
-        </w:r>
-        <w:r>
-          <w:rPr>
-            <w:rStyle w:val="Hyperlink"/>
-            <w:noProof/>
-            <w:highlight w:val="yellow"/>
-          </w:rPr>
-          <w:t>Component Name 1</w:t>
-        </w:r>
-        <w:r>
-          <w:rPr>
-            <w:rStyle w:val="Hyperlink"/>
-            <w:noProof/>
-          </w:rPr>
-          <w:t>]</w:t>
+          <w:t>Component [User Interface]</w:t>
         </w:r>
         <w:r>
           <w:rPr>
@@ -2751,7 +2728,7 @@
             <w:noProof/>
             <w:webHidden/>
           </w:rPr>
-          <w:instrText xml:space="preserve"> PAGEREF _Toc127962404 \h </w:instrText>
+          <w:instrText xml:space="preserve"> PAGEREF _Toc132040865 \h </w:instrText>
         </w:r>
         <w:r>
           <w:rPr>
@@ -2771,7 +2748,7 @@
             <w:noProof/>
             <w:webHidden/>
           </w:rPr>
-          <w:t>2</w:t>
+          <w:t>3</w:t>
         </w:r>
         <w:r>
           <w:rPr>
@@ -2797,21 +2774,13 @@
           <w:szCs w:val="22"/>
         </w:rPr>
       </w:pPr>
-      <w:hyperlink w:anchor="_Toc127962405" w:history="1">
+      <w:hyperlink w:anchor="_Toc132040866" w:history="1">
         <w:r>
           <w:rPr>
             <w:rStyle w:val="Hyperlink"/>
             <w:noProof/>
           </w:rPr>
-          <w:t>Component [</w:t>
-        </w:r>
-        <w:r>
-          <w:rPr>
-            <w:rStyle w:val="Hyperlink"/>
-            <w:noProof/>
-            <w:highlight w:val="yellow"/>
-          </w:rPr>
-          <w:t>Component Name 2]</w:t>
+          <w:t>Component [Data Handling]</w:t>
         </w:r>
         <w:r>
           <w:rPr>
@@ -2832,7 +2801,7 @@
             <w:noProof/>
             <w:webHidden/>
           </w:rPr>
-          <w:instrText xml:space="preserve"> PAGEREF _Toc127962405 \h </w:instrText>
+          <w:instrText xml:space="preserve"> PAGEREF _Toc132040866 \h </w:instrText>
         </w:r>
         <w:r>
           <w:rPr>
@@ -2852,7 +2821,7 @@
             <w:noProof/>
             <w:webHidden/>
           </w:rPr>
-          <w:t>2</w:t>
+          <w:t>4</w:t>
         </w:r>
         <w:r>
           <w:rPr>
@@ -2878,21 +2847,86 @@
           <w:szCs w:val="22"/>
         </w:rPr>
       </w:pPr>
-      <w:hyperlink w:anchor="_Toc127962406" w:history="1">
+      <w:hyperlink w:anchor="_Toc132040867" w:history="1">
         <w:r>
           <w:rPr>
             <w:rStyle w:val="Hyperlink"/>
             <w:noProof/>
           </w:rPr>
-          <w:t xml:space="preserve">Component </w:t>
-        </w:r>
+          <w:t>Sub-Component [Class Data Handler]</w:t>
+        </w:r>
+        <w:r>
+          <w:rPr>
+            <w:noProof/>
+            <w:webHidden/>
+          </w:rPr>
+          <w:tab/>
+        </w:r>
+        <w:r>
+          <w:rPr>
+            <w:noProof/>
+            <w:webHidden/>
+          </w:rPr>
+          <w:fldChar w:fldCharType="begin"/>
+        </w:r>
+        <w:r>
+          <w:rPr>
+            <w:noProof/>
+            <w:webHidden/>
+          </w:rPr>
+          <w:instrText xml:space="preserve"> PAGEREF _Toc132040867 \h </w:instrText>
+        </w:r>
+        <w:r>
+          <w:rPr>
+            <w:noProof/>
+            <w:webHidden/>
+          </w:rPr>
+        </w:r>
+        <w:r>
+          <w:rPr>
+            <w:noProof/>
+            <w:webHidden/>
+          </w:rPr>
+          <w:fldChar w:fldCharType="separate"/>
+        </w:r>
+        <w:r>
+          <w:rPr>
+            <w:noProof/>
+            <w:webHidden/>
+          </w:rPr>
+          <w:t>5</w:t>
+        </w:r>
+        <w:r>
+          <w:rPr>
+            <w:noProof/>
+            <w:webHidden/>
+          </w:rPr>
+          <w:fldChar w:fldCharType="end"/>
+        </w:r>
+      </w:hyperlink>
+    </w:p>
+    <w:p>
+      <w:pPr>
+        <w:pStyle w:val="TOC3"/>
+        <w:tabs>
+          <w:tab w:val="right" w:leader="dot" w:pos="9350"/>
+        </w:tabs>
+        <w:rPr>
+          <w:rFonts w:eastAsiaTheme="minorEastAsia" w:cstheme="minorBidi"/>
+          <w:i w:val="0"/>
+          <w:iCs w:val="0"/>
+          <w:noProof/>
+          <w:sz w:val="22"/>
+          <w:szCs w:val="22"/>
+        </w:rPr>
+      </w:pPr>
+      <w:hyperlink w:anchor="_Toc132040868" w:history="1">
         <w:r>
           <w:rPr>
             <w:rStyle w:val="Hyperlink"/>
             <w:noProof/>
-            <w:highlight w:val="yellow"/>
-          </w:rPr>
-          <w:t>[Component Name n]</w:t>
+          </w:rPr>
+          <w:t>Component [Schedule Visualizer]</w:t>
         </w:r>
         <w:r>
           <w:rPr>
@@ -2913,7 +2947,7 @@
             <w:noProof/>
             <w:webHidden/>
           </w:rPr>
-          <w:instrText xml:space="preserve"> PAGEREF _Toc127962406 \h </w:instrText>
+          <w:instrText xml:space="preserve"> PAGEREF _Toc132040868 \h </w:instrText>
         </w:r>
         <w:r>
           <w:rPr>
@@ -2933,7 +2967,7 @@
             <w:noProof/>
             <w:webHidden/>
           </w:rPr>
-          <w:t>2</w:t>
+          <w:t>6</w:t>
         </w:r>
         <w:r>
           <w:rPr>
@@ -2958,21 +2992,13 @@
           <w:szCs w:val="22"/>
         </w:rPr>
       </w:pPr>
-      <w:hyperlink w:anchor="_Toc127962407" w:history="1">
+      <w:hyperlink w:anchor="_Toc132040869" w:history="1">
         <w:r>
           <w:rPr>
             <w:rStyle w:val="Hyperlink"/>
             <w:noProof/>
           </w:rPr>
-          <w:t xml:space="preserve">Design Pattern </w:t>
-        </w:r>
-        <w:r>
-          <w:rPr>
-            <w:rStyle w:val="Hyperlink"/>
-            <w:noProof/>
-            <w:highlight w:val="yellow"/>
-          </w:rPr>
-          <w:t>&lt;Milestone 3: System Implementation&gt;</w:t>
+          <w:t>Design Pattern [Singleton] : Donald Saulny</w:t>
         </w:r>
         <w:r>
           <w:rPr>
@@ -2993,7 +3019,7 @@
             <w:noProof/>
             <w:webHidden/>
           </w:rPr>
-          <w:instrText xml:space="preserve"> PAGEREF _Toc127962407 \h </w:instrText>
+          <w:instrText xml:space="preserve"> PAGEREF _Toc132040869 \h </w:instrText>
         </w:r>
         <w:r>
           <w:rPr>
@@ -3013,7 +3039,7 @@
             <w:noProof/>
             <w:webHidden/>
           </w:rPr>
-          <w:t>3</w:t>
+          <w:t>7</w:t>
         </w:r>
         <w:r>
           <w:rPr>
@@ -3038,21 +3064,13 @@
           <w:szCs w:val="22"/>
         </w:rPr>
       </w:pPr>
-      <w:hyperlink w:anchor="_Toc127962408" w:history="1">
+      <w:hyperlink w:anchor="_Toc132040870" w:history="1">
         <w:r>
           <w:rPr>
             <w:rStyle w:val="Hyperlink"/>
             <w:noProof/>
           </w:rPr>
-          <w:t xml:space="preserve">Design Pattern </w:t>
-        </w:r>
-        <w:r>
-          <w:rPr>
-            <w:rStyle w:val="Hyperlink"/>
-            <w:noProof/>
-            <w:highlight w:val="yellow"/>
-          </w:rPr>
-          <w:t>&lt;Milestone 3: System Implementation&gt;</w:t>
+          <w:t>Design Pattern [Builder] : Donald Saulny</w:t>
         </w:r>
         <w:r>
           <w:rPr>
@@ -3073,7 +3091,7 @@
             <w:noProof/>
             <w:webHidden/>
           </w:rPr>
-          <w:instrText xml:space="preserve"> PAGEREF _Toc127962408 \h </w:instrText>
+          <w:instrText xml:space="preserve"> PAGEREF _Toc132040870 \h </w:instrText>
         </w:r>
         <w:r>
           <w:rPr>
@@ -3093,7 +3111,7 @@
             <w:noProof/>
             <w:webHidden/>
           </w:rPr>
-          <w:t>3</w:t>
+          <w:t>7</w:t>
         </w:r>
         <w:r>
           <w:rPr>
@@ -3120,21 +3138,13 @@
           <w:szCs w:val="22"/>
         </w:rPr>
       </w:pPr>
-      <w:hyperlink w:anchor="_Toc127962409" w:history="1">
+      <w:hyperlink w:anchor="_Toc132040871" w:history="1">
         <w:r>
           <w:rPr>
             <w:rStyle w:val="Hyperlink"/>
             <w:noProof/>
           </w:rPr>
-          <w:t xml:space="preserve">System Implementation </w:t>
-        </w:r>
-        <w:r>
-          <w:rPr>
-            <w:rStyle w:val="Hyperlink"/>
-            <w:noProof/>
-            <w:highlight w:val="yellow"/>
-          </w:rPr>
-          <w:t>&lt;Milestone 3: System Implementation&gt;</w:t>
+          <w:t>System Implementation : Milestone 3</w:t>
         </w:r>
         <w:r>
           <w:rPr>
@@ -3155,7 +3165,7 @@
             <w:noProof/>
             <w:webHidden/>
           </w:rPr>
-          <w:instrText xml:space="preserve"> PAGEREF _Toc127962409 \h </w:instrText>
+          <w:instrText xml:space="preserve"> PAGEREF _Toc132040871 \h </w:instrText>
         </w:r>
         <w:r>
           <w:rPr>
@@ -3175,7 +3185,7 @@
             <w:noProof/>
             <w:webHidden/>
           </w:rPr>
-          <w:t>4</w:t>
+          <w:t>8</w:t>
         </w:r>
         <w:r>
           <w:rPr>
@@ -3287,7 +3297,7 @@
       <w:pPr>
         <w:pStyle w:val="Heading1"/>
       </w:pPr>
-      <w:bookmarkStart w:id="0" w:name="_Toc127962380"/>
+      <w:bookmarkStart w:id="0" w:name="_Toc132040841"/>
       <w:r>
         <w:lastRenderedPageBreak/>
         <w:t>Introduction</w:t>
@@ -4303,7 +4313,7 @@
       <w:pPr>
         <w:pStyle w:val="Heading1"/>
       </w:pPr>
-      <w:bookmarkStart w:id="1" w:name="_Toc127962381"/>
+      <w:bookmarkStart w:id="1" w:name="_Toc132040842"/>
       <w:r>
         <w:lastRenderedPageBreak/>
         <w:t xml:space="preserve">The </w:t>
@@ -4967,7 +4977,7 @@
       <w:pPr>
         <w:pStyle w:val="Heading1"/>
       </w:pPr>
-      <w:bookmarkStart w:id="2" w:name="_Toc127962382"/>
+      <w:bookmarkStart w:id="2" w:name="_Toc132040843"/>
       <w:r>
         <w:lastRenderedPageBreak/>
         <w:t>System Requirements</w:t>
@@ -4981,7 +4991,7 @@
       <w:pPr>
         <w:pStyle w:val="Heading2"/>
       </w:pPr>
-      <w:bookmarkStart w:id="3" w:name="_Toc127962383"/>
+      <w:bookmarkStart w:id="3" w:name="_Toc132040844"/>
       <w:r>
         <w:t>Requirements</w:t>
       </w:r>
@@ -5009,7 +5019,7 @@
       <w:pPr>
         <w:pStyle w:val="Heading2"/>
       </w:pPr>
-      <w:bookmarkStart w:id="4" w:name="_Toc127962384"/>
+      <w:bookmarkStart w:id="4" w:name="_Toc132040845"/>
       <w:r>
         <w:t>Epics</w:t>
       </w:r>
@@ -5019,7 +5029,7 @@
       <w:pPr>
         <w:pStyle w:val="Heading3"/>
       </w:pPr>
-      <w:bookmarkStart w:id="5" w:name="_Toc127962385"/>
+      <w:bookmarkStart w:id="5" w:name="_Toc132040846"/>
       <w:r>
         <w:t>Epic #1</w:t>
       </w:r>
@@ -5060,7 +5070,7 @@
       <w:pPr>
         <w:pStyle w:val="Heading2"/>
       </w:pPr>
-      <w:bookmarkStart w:id="6" w:name="_Toc127962386"/>
+      <w:bookmarkStart w:id="6" w:name="_Toc132040847"/>
       <w:r>
         <w:t>User Stories</w:t>
       </w:r>
@@ -5073,7 +5083,7 @@
       <w:pPr>
         <w:pStyle w:val="Heading3"/>
       </w:pPr>
-      <w:bookmarkStart w:id="7" w:name="_Toc127962387"/>
+      <w:bookmarkStart w:id="7" w:name="_Toc132040848"/>
       <w:r>
         <w:t>User Story #1</w:t>
       </w:r>
@@ -5109,7 +5119,7 @@
       <w:pPr>
         <w:pStyle w:val="Heading3"/>
       </w:pPr>
-      <w:bookmarkStart w:id="8" w:name="_Toc127962388"/>
+      <w:bookmarkStart w:id="8" w:name="_Toc132040849"/>
       <w:r>
         <w:t>User Story #2</w:t>
       </w:r>
@@ -5142,7 +5152,7 @@
       <w:pPr>
         <w:pStyle w:val="Heading3"/>
       </w:pPr>
-      <w:bookmarkStart w:id="9" w:name="_Toc127962389"/>
+      <w:bookmarkStart w:id="9" w:name="_Toc132040850"/>
       <w:r>
         <w:t>User Story #</w:t>
       </w:r>
@@ -5185,7 +5195,7 @@
       <w:pPr>
         <w:pStyle w:val="Heading1"/>
       </w:pPr>
-      <w:bookmarkStart w:id="10" w:name="_Toc127962390"/>
+      <w:bookmarkStart w:id="10" w:name="_Toc132040851"/>
       <w:r>
         <w:lastRenderedPageBreak/>
         <w:t>Project Management</w:t>
@@ -5196,7 +5206,7 @@
       <w:pPr>
         <w:pStyle w:val="Heading2"/>
       </w:pPr>
-      <w:bookmarkStart w:id="11" w:name="_Toc127962391"/>
+      <w:bookmarkStart w:id="11" w:name="_Toc132040852"/>
       <w:r>
         <w:t xml:space="preserve">Continuity of Operations Plan (COOP) </w:t>
       </w:r>
@@ -5239,7 +5249,7 @@
       <w:pPr>
         <w:pStyle w:val="Heading2"/>
       </w:pPr>
-      <w:bookmarkStart w:id="12" w:name="_Toc127962392"/>
+      <w:bookmarkStart w:id="12" w:name="_Toc132040853"/>
       <w:r>
         <w:lastRenderedPageBreak/>
         <w:t>Project Plan</w:t>
@@ -5250,7 +5260,7 @@
       <w:pPr>
         <w:pStyle w:val="Heading3"/>
       </w:pPr>
-      <w:bookmarkStart w:id="13" w:name="_Toc127962393"/>
+      <w:bookmarkStart w:id="13" w:name="_Toc132040854"/>
       <w:r>
         <w:t>System Architecture Design and Development</w:t>
       </w:r>
@@ -9787,7 +9797,7 @@
       <w:pPr>
         <w:pStyle w:val="Heading3"/>
       </w:pPr>
-      <w:bookmarkStart w:id="14" w:name="_Toc127962394"/>
+      <w:bookmarkStart w:id="14" w:name="_Toc132040855"/>
       <w:r>
         <w:lastRenderedPageBreak/>
         <w:t xml:space="preserve">System </w:t>
@@ -13540,7 +13550,7 @@
       <w:pPr>
         <w:pStyle w:val="Heading2"/>
       </w:pPr>
-      <w:bookmarkStart w:id="15" w:name="_Toc127962395"/>
+      <w:bookmarkStart w:id="15" w:name="_Toc132040856"/>
       <w:r>
         <w:lastRenderedPageBreak/>
         <w:t xml:space="preserve">Project Postmortem </w:t>
@@ -13557,7 +13567,7 @@
       <w:pPr>
         <w:pStyle w:val="Heading3"/>
       </w:pPr>
-      <w:bookmarkStart w:id="16" w:name="_Toc127962396"/>
+      <w:bookmarkStart w:id="16" w:name="_Toc132040857"/>
       <w:r>
         <w:t>Project Wins</w:t>
       </w:r>
@@ -13575,7 +13585,7 @@
       <w:pPr>
         <w:pStyle w:val="Heading3"/>
       </w:pPr>
-      <w:bookmarkStart w:id="17" w:name="_Toc127962397"/>
+      <w:bookmarkStart w:id="17" w:name="_Toc132040858"/>
       <w:r>
         <w:t>Root Cause Analysis</w:t>
       </w:r>
@@ -13593,7 +13603,7 @@
       <w:pPr>
         <w:pStyle w:val="Heading3"/>
       </w:pPr>
-      <w:bookmarkStart w:id="18" w:name="_Toc127962398"/>
+      <w:bookmarkStart w:id="18" w:name="_Toc132040859"/>
       <w:r>
         <w:t>Lessons Learned</w:t>
       </w:r>
@@ -13629,7 +13639,7 @@
       <w:pPr>
         <w:pStyle w:val="Heading1"/>
       </w:pPr>
-      <w:bookmarkStart w:id="19" w:name="_Toc127962399"/>
+      <w:bookmarkStart w:id="19" w:name="_Toc132040860"/>
       <w:r>
         <w:lastRenderedPageBreak/>
         <w:t xml:space="preserve">System </w:t>
@@ -13686,7 +13696,7 @@
       <w:pPr>
         <w:pStyle w:val="Heading2"/>
       </w:pPr>
-      <w:bookmarkStart w:id="20" w:name="_Toc127962400"/>
+      <w:bookmarkStart w:id="20" w:name="_Toc132040861"/>
       <w:r>
         <w:t>System Architecture</w:t>
       </w:r>
@@ -13727,7 +13737,7 @@
       <w:pPr>
         <w:pStyle w:val="Heading3"/>
       </w:pPr>
-      <w:bookmarkStart w:id="21" w:name="_Toc127962401"/>
+      <w:bookmarkStart w:id="21" w:name="_Toc132040862"/>
       <w:r>
         <w:t>Component Design</w:t>
       </w:r>
@@ -13743,6 +13753,9 @@
         <w:pStyle w:val="NoSpacing"/>
       </w:pPr>
       <w:r>
+        <w:rPr>
+          <w:noProof/>
+        </w:rPr>
         <w:drawing>
           <wp:inline distT="0" distB="0" distL="0" distR="0" wp14:anchorId="0B503635" wp14:editId="7D56C41B">
             <wp:extent cx="5943600" cy="3547745"/>
@@ -13797,7 +13810,7 @@
       <w:pPr>
         <w:pStyle w:val="Heading3"/>
       </w:pPr>
-      <w:bookmarkStart w:id="22" w:name="_Toc127962402"/>
+      <w:bookmarkStart w:id="22" w:name="_Toc132040863"/>
       <w:r>
         <w:lastRenderedPageBreak/>
         <w:t>Data Flow</w:t>
@@ -13817,6 +13830,9 @@
     </w:p>
     <w:p>
       <w:r>
+        <w:rPr>
+          <w:noProof/>
+        </w:rPr>
         <w:drawing>
           <wp:inline distT="0" distB="0" distL="0" distR="0" wp14:anchorId="761ED098" wp14:editId="7F3D0EAF">
             <wp:extent cx="5943600" cy="3435350"/>
@@ -13863,7 +13879,6 @@
           <w:szCs w:val="26"/>
         </w:rPr>
       </w:pPr>
-      <w:bookmarkStart w:id="23" w:name="_Toc127962403"/>
       <w:r>
         <w:br w:type="page"/>
       </w:r>
@@ -13872,6 +13887,7 @@
       <w:pPr>
         <w:pStyle w:val="Heading2"/>
       </w:pPr>
+      <w:bookmarkStart w:id="23" w:name="_Toc132040864"/>
       <w:r>
         <w:lastRenderedPageBreak/>
         <w:t xml:space="preserve">System </w:t>
@@ -13906,7 +13922,7 @@
       <w:pPr>
         <w:pStyle w:val="Heading3"/>
       </w:pPr>
-      <w:bookmarkStart w:id="24" w:name="_Toc127962404"/>
+      <w:bookmarkStart w:id="24" w:name="_Toc132040865"/>
       <w:r>
         <w:t>Component [</w:t>
       </w:r>
@@ -13939,6 +13955,9 @@
         <w:pStyle w:val="NoSpacing"/>
       </w:pPr>
       <w:r>
+        <w:rPr>
+          <w:noProof/>
+        </w:rPr>
         <w:drawing>
           <wp:inline distT="0" distB="0" distL="0" distR="0" wp14:anchorId="30D25328" wp14:editId="09E48583">
             <wp:extent cx="5943600" cy="4669155"/>
@@ -13990,6 +14009,7 @@
       <w:pPr>
         <w:pStyle w:val="Heading3"/>
       </w:pPr>
+      <w:bookmarkStart w:id="25" w:name="_Toc132040866"/>
       <w:r>
         <w:lastRenderedPageBreak/>
         <w:t>Compone</w:t>
@@ -13997,6 +14017,7 @@
       <w:r>
         <w:t>nt [Data Handling]</w:t>
       </w:r>
+      <w:bookmarkEnd w:id="25"/>
     </w:p>
     <w:p>
       <w:r>
@@ -14013,6 +14034,9 @@
     </w:p>
     <w:p>
       <w:r>
+        <w:rPr>
+          <w:noProof/>
+        </w:rPr>
         <w:drawing>
           <wp:inline distT="0" distB="0" distL="0" distR="0" wp14:anchorId="48BC9E13" wp14:editId="070908DC">
             <wp:extent cx="5943600" cy="2619375"/>
@@ -14064,7 +14088,6 @@
           <w:szCs w:val="24"/>
         </w:rPr>
       </w:pPr>
-      <w:bookmarkStart w:id="25" w:name="_Toc127962405"/>
       <w:r>
         <w:br w:type="page"/>
       </w:r>
@@ -14073,6 +14096,7 @@
       <w:pPr>
         <w:pStyle w:val="Heading3"/>
       </w:pPr>
+      <w:bookmarkStart w:id="26" w:name="_Toc132040867"/>
       <w:r>
         <w:lastRenderedPageBreak/>
         <w:t>Sub-</w:t>
@@ -14095,7 +14119,7 @@
       <w:r>
         <w:t>]</w:t>
       </w:r>
-      <w:bookmarkEnd w:id="25"/>
+      <w:bookmarkEnd w:id="26"/>
     </w:p>
     <w:p>
       <w:r>
@@ -14139,8 +14163,10 @@
       </w:r>
     </w:p>
     <w:p>
-      <w:bookmarkStart w:id="26" w:name="_Toc127962406"/>
-      <w:r>
+      <w:r>
+        <w:rPr>
+          <w:noProof/>
+        </w:rPr>
         <w:drawing>
           <wp:inline distT="0" distB="0" distL="0" distR="0" wp14:anchorId="063C57C9" wp14:editId="5B086413">
             <wp:extent cx="5943600" cy="3670300"/>
@@ -14187,6 +14213,7 @@
       <w:pPr>
         <w:pStyle w:val="Heading3"/>
       </w:pPr>
+      <w:bookmarkStart w:id="27" w:name="_Toc132040868"/>
       <w:r>
         <w:lastRenderedPageBreak/>
         <w:t xml:space="preserve">Component </w:t>
@@ -14200,6 +14227,7 @@
       <w:r>
         <w:t>]</w:t>
       </w:r>
+      <w:bookmarkEnd w:id="27"/>
     </w:p>
     <w:p>
       <w:r>
@@ -14230,6 +14258,9 @@
         </w:rPr>
       </w:pPr>
       <w:r>
+        <w:rPr>
+          <w:noProof/>
+        </w:rPr>
         <w:drawing>
           <wp:inline distT="0" distB="0" distL="0" distR="0" wp14:anchorId="43BC3149" wp14:editId="25BB8694">
             <wp:extent cx="5380186" cy="3490262"/>
@@ -14274,16 +14305,15 @@
       <w:pPr>
         <w:pStyle w:val="Heading2"/>
       </w:pPr>
-      <w:bookmarkStart w:id="27" w:name="_Toc127962407"/>
-      <w:bookmarkEnd w:id="26"/>
+      <w:bookmarkStart w:id="28" w:name="_Toc132040869"/>
       <w:r>
         <w:lastRenderedPageBreak/>
         <w:t xml:space="preserve">Design Pattern </w:t>
       </w:r>
-      <w:bookmarkEnd w:id="27"/>
       <w:r>
         <w:t>[Singleton] : Donald Saulny</w:t>
       </w:r>
+      <w:bookmarkEnd w:id="28"/>
     </w:p>
     <w:p>
       <w:pPr>
@@ -14346,110 +14376,22 @@
     </w:p>
     <w:p>
       <w:pPr>
-        <w:rPr>
-          <w:highlight w:val="yellow"/>
-        </w:rPr>
-      </w:pPr>
-      <w:r>
-        <w:rPr>
-          <w:highlight w:val="yellow"/>
-        </w:rPr>
-        <w:t xml:space="preserve">D_ </w:t>
-      </w:r>
-      <w:proofErr w:type="spellStart"/>
-      <w:r>
-        <w:rPr>
-          <w:highlight w:val="yellow"/>
-        </w:rPr>
-        <w:t>ClassDataHandler</w:t>
-      </w:r>
-      <w:proofErr w:type="spellEnd"/>
-      <w:r>
-        <w:rPr>
-          <w:highlight w:val="yellow"/>
-        </w:rPr>
-        <w:t xml:space="preserve">, </w:t>
-      </w:r>
-      <w:proofErr w:type="spellStart"/>
-      <w:r>
-        <w:rPr>
-          <w:highlight w:val="yellow"/>
-        </w:rPr>
-        <w:t>RMPDataHandler</w:t>
-      </w:r>
-      <w:proofErr w:type="spellEnd"/>
-    </w:p>
-    <w:p>
-      <w:pPr>
         <w:pStyle w:val="Heading2"/>
       </w:pPr>
-      <w:bookmarkStart w:id="28" w:name="_Toc127962408"/>
+      <w:bookmarkStart w:id="29" w:name="_Toc132040870"/>
       <w:r>
         <w:t xml:space="preserve">Design Pattern </w:t>
       </w:r>
-      <w:bookmarkEnd w:id="28"/>
-      <w:r>
-        <w:t>[] : Donald Saulny</w:t>
-      </w:r>
-    </w:p>
-    <w:p>
-      <w:pPr>
-        <w:rPr>
-          <w:highlight w:val="yellow"/>
-        </w:rPr>
-      </w:pPr>
-      <w:r>
-        <w:rPr>
-          <w:highlight w:val="yellow"/>
-        </w:rPr>
+      <w:r>
         <w:t>[</w:t>
       </w:r>
       <w:r>
-        <w:rPr>
-          <w:i/>
-          <w:iCs/>
-          <w:highlight w:val="yellow"/>
-        </w:rPr>
-        <w:t>Class diagram of design pattern incorporated into the project. Pattern must be specific to the project and not a general design pattern class diagram.</w:t>
-      </w:r>
-      <w:r>
-        <w:rPr>
-          <w:i/>
-          <w:iCs/>
-          <w:highlight w:val="yellow"/>
-        </w:rPr>
-        <w:t xml:space="preserve"> Include the name of the team member that created the diagram in EA.</w:t>
-      </w:r>
-      <w:r>
-        <w:rPr>
-          <w:i/>
-          <w:iCs/>
-          <w:highlight w:val="yellow"/>
-        </w:rPr>
-        <w:t xml:space="preserve"> </w:t>
-      </w:r>
-      <w:r>
-        <w:rPr>
-          <w:i/>
-          <w:iCs/>
-          <w:highlight w:val="green"/>
-        </w:rPr>
-        <w:t>A second design pattern may be included for bonus points</w:t>
-      </w:r>
-      <w:r>
-        <w:rPr>
-          <w:i/>
-          <w:iCs/>
-          <w:highlight w:val="yellow"/>
-        </w:rPr>
-        <w:t>.</w:t>
-      </w:r>
-      <w:r>
-        <w:rPr>
-          <w:highlight w:val="yellow"/>
-        </w:rPr>
-        <w:t>]</w:t>
-      </w:r>
+        <w:t>Builder</w:t>
+      </w:r>
+      <w:r>
+        <w:t>] : Donald Saulny</w:t>
+      </w:r>
+      <w:bookmarkEnd w:id="29"/>
     </w:p>
     <w:p>
       <w:pPr>
@@ -14461,6 +14403,59 @@
         </w:rPr>
       </w:pPr>
       <w:r>
+        <w:rPr>
+          <w:noProof/>
+        </w:rPr>
+        <w:drawing>
+          <wp:inline distT="0" distB="0" distL="0" distR="0" wp14:anchorId="7F7E1609" wp14:editId="26287015">
+            <wp:extent cx="5943600" cy="3361055"/>
+            <wp:effectExtent l="0" t="0" r="0" b="0"/>
+            <wp:docPr id="2" name="Picture 2"/>
+            <wp:cNvGraphicFramePr>
+              <a:graphicFrameLocks xmlns:a="http://schemas.openxmlformats.org/drawingml/2006/main" noChangeAspect="1"/>
+            </wp:cNvGraphicFramePr>
+            <a:graphic xmlns:a="http://schemas.openxmlformats.org/drawingml/2006/main">
+              <a:graphicData uri="http://schemas.openxmlformats.org/drawingml/2006/picture">
+                <pic:pic xmlns:pic="http://schemas.openxmlformats.org/drawingml/2006/picture">
+                  <pic:nvPicPr>
+                    <pic:cNvPr id="0" name="Picture 2"/>
+                    <pic:cNvPicPr>
+                      <a:picLocks noChangeAspect="1" noChangeArrowheads="1"/>
+                    </pic:cNvPicPr>
+                  </pic:nvPicPr>
+                  <pic:blipFill>
+                    <a:blip r:embed="rId24" cstate="print">
+                      <a:extLst>
+                        <a:ext uri="{28A0092B-C50C-407E-A947-70E740481C1C}">
+                          <a14:useLocalDpi xmlns:a14="http://schemas.microsoft.com/office/drawing/2010/main" val="0"/>
+                        </a:ext>
+                      </a:extLst>
+                    </a:blip>
+                    <a:srcRect/>
+                    <a:stretch>
+                      <a:fillRect/>
+                    </a:stretch>
+                  </pic:blipFill>
+                  <pic:spPr bwMode="auto">
+                    <a:xfrm>
+                      <a:off x="0" y="0"/>
+                      <a:ext cx="5943600" cy="3361055"/>
+                    </a:xfrm>
+                    <a:prstGeom prst="rect">
+                      <a:avLst/>
+                    </a:prstGeom>
+                    <a:noFill/>
+                    <a:ln>
+                      <a:noFill/>
+                    </a:ln>
+                  </pic:spPr>
+                </pic:pic>
+              </a:graphicData>
+            </a:graphic>
+          </wp:inline>
+        </w:drawing>
+      </w:r>
+      <w:r>
         <w:br w:type="page"/>
       </w:r>
     </w:p>
@@ -14468,7 +14463,7 @@
       <w:pPr>
         <w:pStyle w:val="Heading1"/>
       </w:pPr>
-      <w:bookmarkStart w:id="29" w:name="_Toc127962409"/>
+      <w:bookmarkStart w:id="30" w:name="_Toc132040871"/>
       <w:r>
         <w:lastRenderedPageBreak/>
         <w:t>System Implementa</w:t>
@@ -14485,7 +14480,7 @@
       <w:r>
         <w:t xml:space="preserve"> Milestone 3</w:t>
       </w:r>
-      <w:bookmarkEnd w:id="29"/>
+      <w:bookmarkEnd w:id="30"/>
     </w:p>
     <w:tbl>
       <w:tblPr>
@@ -14622,14 +14617,8 @@
             <w:tcW w:w="3117" w:type="dxa"/>
           </w:tcPr>
           <w:p>
-            <w:pPr>
-              <w:spacing w:after="0" w:line="240" w:lineRule="auto"/>
-            </w:pPr>
-            <w:r>
-              <w:t>Elias Shalohm</w:t>
-            </w:r>
-            <w:r>
-              <w:t xml:space="preserve"> (</w:t>
+            <w:r>
+              <w:t>Elias Shalohm (</w:t>
             </w:r>
             <w:r>
               <w:t>40%</w:t>
@@ -14639,14 +14628,8 @@
             </w:r>
           </w:p>
           <w:p>
-            <w:pPr>
-              <w:spacing w:after="0" w:line="240" w:lineRule="auto"/>
-            </w:pPr>
-            <w:r>
-              <w:t>Seif Sultan</w:t>
-            </w:r>
-            <w:r>
-              <w:t xml:space="preserve"> (</w:t>
+            <w:r>
+              <w:t>Seif Sultan (</w:t>
             </w:r>
             <w:r>
               <w:t>25%</w:t>
@@ -14657,10 +14640,7 @@
           </w:p>
           <w:p>
             <w:r>
-              <w:t>Kyle Jeffeson</w:t>
-            </w:r>
-            <w:r>
-              <w:t xml:space="preserve"> (</w:t>
+              <w:t>Kyle Jeffeson (</w:t>
             </w:r>
             <w:r>
               <w:t>35%</w:t>
@@ -14714,7 +14694,6 @@
           </w:tcPr>
           <w:p>
             <w:pPr>
-              <w:spacing w:after="0" w:line="240" w:lineRule="auto"/>
               <w:rPr>
                 <w:iCs/>
               </w:rPr>
@@ -14752,7 +14731,6 @@
           </w:p>
           <w:p>
             <w:pPr>
-              <w:spacing w:after="0" w:line="240" w:lineRule="auto"/>
               <w:rPr>
                 <w:iCs/>
               </w:rPr>
@@ -14772,7 +14750,6 @@
           </w:p>
           <w:p>
             <w:pPr>
-              <w:spacing w:after="0" w:line="240" w:lineRule="auto"/>
               <w:rPr>
                 <w:iCs/>
               </w:rPr>
@@ -14872,7 +14849,6 @@
           </w:tcPr>
           <w:p>
             <w:pPr>
-              <w:spacing w:after="0" w:line="240" w:lineRule="auto"/>
               <w:rPr>
                 <w:iCs/>
               </w:rPr>
@@ -14973,7 +14949,6 @@
           </w:tcPr>
           <w:p>
             <w:pPr>
-              <w:spacing w:after="0" w:line="240" w:lineRule="auto"/>
               <w:rPr>
                 <w:iCs/>
               </w:rPr>
@@ -14993,7 +14968,6 @@
           </w:p>
           <w:p>
             <w:pPr>
-              <w:spacing w:after="0" w:line="240" w:lineRule="auto"/>
               <w:rPr>
                 <w:iCs/>
               </w:rPr>
@@ -15013,7 +14987,6 @@
           </w:p>
           <w:p>
             <w:pPr>
-              <w:spacing w:after="0" w:line="240" w:lineRule="auto"/>
               <w:rPr>
                 <w:iCs/>
               </w:rPr>

</xml_diff>

<commit_message>
Uploaded diagrams to project proposal, added code for iterator design
</commit_message>
<xml_diff>
--- a/Project_Proposal.docx
+++ b/Project_Proposal.docx
@@ -3276,23 +3276,7 @@
           <w:i/>
           <w:iCs/>
         </w:rPr>
-        <w:t xml:space="preserve">for free </w:t>
-      </w:r>
-      <w:proofErr w:type="gramStart"/>
-      <w:r>
-        <w:rPr>
-          <w:i/>
-          <w:iCs/>
-        </w:rPr>
-        <w:t>in regards to</w:t>
-      </w:r>
-      <w:proofErr w:type="gramEnd"/>
-      <w:r>
-        <w:rPr>
-          <w:i/>
-          <w:iCs/>
-        </w:rPr>
-        <w:t xml:space="preserve"> </w:t>
+        <w:t xml:space="preserve">for free in regards to </w:t>
       </w:r>
       <w:r>
         <w:rPr>
@@ -3314,7 +3298,6 @@
         <w:pStyle w:val="Heading1"/>
       </w:pPr>
       <w:bookmarkStart w:id="0" w:name="_Toc132040841"/>
-      <w:proofErr w:type="gramStart"/>
       <w:r>
         <w:lastRenderedPageBreak/>
         <w:t>Introduction</w:t>
@@ -3323,11 +3306,7 @@
         <w:t xml:space="preserve"> </w:t>
       </w:r>
       <w:r>
-        <w:t>:</w:t>
-      </w:r>
-      <w:proofErr w:type="gramEnd"/>
-      <w:r>
-        <w:t xml:space="preserve"> The Little Webservice That Could</w:t>
+        <w:t>: The Little Webservice That Could</w:t>
       </w:r>
       <w:bookmarkEnd w:id="0"/>
     </w:p>
@@ -3336,15 +3315,7 @@
         <w:ind w:firstLine="720"/>
       </w:pPr>
       <w:r>
-        <w:t xml:space="preserve">We have observed compounded issues regarding the scheduling process at LSU, and </w:t>
-      </w:r>
-      <w:proofErr w:type="gramStart"/>
-      <w:r>
-        <w:t>it’s</w:t>
-      </w:r>
-      <w:proofErr w:type="gramEnd"/>
-      <w:r>
-        <w:t xml:space="preserve"> disregard for visual quality over function, along with actual missing features that our team believes </w:t>
+        <w:t xml:space="preserve">We have observed compounded issues regarding the scheduling process at LSU, and it’s disregard for visual quality over function, along with actual missing features that our team believes </w:t>
       </w:r>
       <w:r>
         <w:rPr>
@@ -3392,23 +3363,7 @@
         <w:t>We aim to utilize a Web Server to host our prototype, with a backend programmed in Visual Studio and/or VS Code</w:t>
       </w:r>
       <w:r>
-        <w:t xml:space="preserve"> in the C# Programming Language. Our implementation will be done first through a simple visual representation of the </w:t>
-      </w:r>
-      <w:proofErr w:type="gramStart"/>
-      <w:r>
-        <w:t>basic necessities</w:t>
-      </w:r>
-      <w:proofErr w:type="gramEnd"/>
-      <w:r>
-        <w:t xml:space="preserve"> of interactive schedule management, where the backend code will only support the most </w:t>
-      </w:r>
-      <w:proofErr w:type="gramStart"/>
-      <w:r>
-        <w:t>necessary of</w:t>
-      </w:r>
-      <w:proofErr w:type="gramEnd"/>
-      <w:r>
-        <w:t xml:space="preserve"> data.</w:t>
+        <w:t xml:space="preserve"> in the C# Programming Language. Our implementation will be done first through a simple visual representation of the basic necessities of interactive schedule management, where the backend code will only support the most necessary of data.</w:t>
       </w:r>
       <w:r>
         <w:t xml:space="preserve"> The server itself will be an Amazon EC2 Windows Web Server Instance.</w:t>
@@ -4126,13 +4081,8 @@
         </w:numPr>
       </w:pPr>
       <w:r>
-        <w:t xml:space="preserve">Arrow to reveal dropdown of </w:t>
-      </w:r>
-      <w:proofErr w:type="gramStart"/>
-      <w:r>
-        <w:t>Schedule</w:t>
-      </w:r>
-      <w:proofErr w:type="gramEnd"/>
+        <w:t>Arrow to reveal dropdown of Schedule</w:t>
+      </w:r>
     </w:p>
     <w:p>
       <w:pPr>
@@ -4296,13 +4246,8 @@
         </w:numPr>
       </w:pPr>
       <w:r>
-        <w:t xml:space="preserve">Simplified Design </w:t>
-      </w:r>
-      <w:proofErr w:type="gramStart"/>
-      <w:r>
-        <w:t>required</w:t>
-      </w:r>
-      <w:proofErr w:type="gramEnd"/>
+        <w:t>Simplified Design required</w:t>
+      </w:r>
     </w:p>
     <w:p>
       <w:pPr>
@@ -4349,13 +4294,8 @@
         </w:numPr>
       </w:pPr>
       <w:r>
-        <w:t xml:space="preserve">Works based off of given classes, not just </w:t>
-      </w:r>
-      <w:proofErr w:type="gramStart"/>
-      <w:r>
-        <w:t>any</w:t>
-      </w:r>
-      <w:proofErr w:type="gramEnd"/>
+        <w:t>Works based off of given classes, not just any</w:t>
+      </w:r>
     </w:p>
     <w:p>
       <w:pPr>
@@ -4388,18 +4328,10 @@
         <w:t>”</w:t>
       </w:r>
       <w:r>
-        <w:t xml:space="preserve"> </w:t>
-      </w:r>
-      <w:proofErr w:type="gramStart"/>
-      <w:r>
-        <w:t>Team</w:t>
-      </w:r>
-      <w:r>
-        <w:t xml:space="preserve"> :</w:t>
-      </w:r>
-      <w:proofErr w:type="gramEnd"/>
-      <w:r>
-        <w:t xml:space="preserve"> The Webservice That Could</w:t>
+        <w:t xml:space="preserve"> Team</w:t>
+      </w:r>
+      <w:r>
+        <w:t xml:space="preserve"> : The Webservice That Could</w:t>
       </w:r>
       <w:bookmarkEnd w:id="1"/>
       <w:r>
@@ -4414,31 +4346,7 @@
         <w:ind w:firstLine="720"/>
       </w:pPr>
       <w:r>
-        <w:t xml:space="preserve">The team’s structure is semi-democratic in form, with most of the overall project direction being </w:t>
-      </w:r>
-      <w:proofErr w:type="gramStart"/>
-      <w:r>
-        <w:t>made</w:t>
-      </w:r>
-      <w:proofErr w:type="gramEnd"/>
-      <w:r>
-        <w:t xml:space="preserve"> by the Project Lead, with each of the team contributing and influencing the direction according to the overall </w:t>
-      </w:r>
-      <w:proofErr w:type="gramStart"/>
-      <w:r>
-        <w:t>general consensus</w:t>
-      </w:r>
-      <w:proofErr w:type="gramEnd"/>
-      <w:r>
-        <w:t xml:space="preserve"> of the group. All disagreeances made within the group to the point of a standstill can be overwritten by the project lead, </w:t>
-      </w:r>
-      <w:proofErr w:type="gramStart"/>
-      <w:r>
-        <w:t>whom</w:t>
-      </w:r>
-      <w:proofErr w:type="gramEnd"/>
-      <w:r>
-        <w:t xml:space="preserve"> is responsible for the coordination and subsequent encouragement of consistent communication between all members of the team whom are each responsible for their individual initiatives to contribute to the project.</w:t>
+        <w:t>The team’s structure is semi-democratic in form, with most of the overall project direction being made by the Project Lead, with each of the team contributing and influencing the direction according to the overall general consensus of the group. All disagreeances made within the group to the point of a standstill can be overwritten by the project lead, whom is responsible for the coordination and subsequent encouragement of consistent communication between all members of the team whom are each responsible for their individual initiatives to contribute to the project.</w:t>
       </w:r>
     </w:p>
     <w:p>
@@ -4539,13 +4447,8 @@
         <w:t xml:space="preserve">They are responsible for documenting the group’s ongoing progress as a representative of the team. </w:t>
       </w:r>
       <w:r>
-        <w:t xml:space="preserve">This member also acts as one of the two primary </w:t>
-      </w:r>
-      <w:proofErr w:type="gramStart"/>
-      <w:r>
-        <w:t>programmers</w:t>
-      </w:r>
-      <w:proofErr w:type="gramEnd"/>
+        <w:t>This member also acts as one of the two primary programmers</w:t>
+      </w:r>
       <w:r>
         <w:t xml:space="preserve"> acting as support for the rest of the team</w:t>
       </w:r>
@@ -4566,15 +4469,7 @@
         <w:t>Covers</w:t>
       </w:r>
       <w:r>
-        <w:t xml:space="preserve"> the “Look and Feel” of the </w:t>
-      </w:r>
-      <w:proofErr w:type="gramStart"/>
-      <w:r>
-        <w:t>application;</w:t>
-      </w:r>
-      <w:proofErr w:type="gramEnd"/>
-      <w:r>
-        <w:t xml:space="preserve"> aiming for user interactivity and user-friendliness.</w:t>
+        <w:t xml:space="preserve"> the “Look and Feel” of the application; aiming for user interactivity and user-friendliness.</w:t>
       </w:r>
     </w:p>
     <w:p>
@@ -4600,13 +4495,8 @@
         <w:spacing w:after="0"/>
       </w:pPr>
       <w:r>
-        <w:t xml:space="preserve">Arrow to reveal dropdown of </w:t>
-      </w:r>
-      <w:proofErr w:type="gramStart"/>
-      <w:r>
-        <w:t>Schedule</w:t>
-      </w:r>
-      <w:proofErr w:type="gramEnd"/>
+        <w:t>Arrow to reveal dropdown of Schedule</w:t>
+      </w:r>
     </w:p>
     <w:p>
       <w:pPr>
@@ -4662,13 +4552,8 @@
       <w:r>
         <w:t xml:space="preserve">either missing </w:t>
       </w:r>
-      <w:proofErr w:type="gramStart"/>
-      <w:r>
-        <w:t>attendance, or</w:t>
-      </w:r>
-      <w:proofErr w:type="gramEnd"/>
-      <w:r>
-        <w:t xml:space="preserve"> has failed in their role.</w:t>
+      <w:r>
+        <w:t>attendance, or has failed in their role.</w:t>
       </w:r>
       <w:r>
         <w:t xml:space="preserve"> </w:t>
@@ -4771,16 +4656,11 @@
       <w:r>
         <w:t xml:space="preserve">As a </w:t>
       </w:r>
-      <w:proofErr w:type="gramStart"/>
       <w:r>
         <w:t>Documenter</w:t>
       </w:r>
       <w:r>
-        <w:t>;</w:t>
-      </w:r>
-      <w:proofErr w:type="gramEnd"/>
-      <w:r>
-        <w:t xml:space="preserve"> will be documenting </w:t>
+        <w:t xml:space="preserve">; will be documenting </w:t>
       </w:r>
       <w:r>
         <w:t xml:space="preserve">changes </w:t>
@@ -5036,26 +4916,10 @@
         <w:ind w:firstLine="360"/>
       </w:pPr>
       <w:r>
-        <w:t xml:space="preserve">Is the priority-designer for the project; </w:t>
-      </w:r>
-      <w:proofErr w:type="gramStart"/>
-      <w:r>
-        <w:t>whom</w:t>
-      </w:r>
-      <w:proofErr w:type="gramEnd"/>
-      <w:r>
-        <w:t xml:space="preserve"> creates the necessary design plans for the rest of the team to collaborate directly-with. </w:t>
-      </w:r>
-      <w:r>
-        <w:t xml:space="preserve">This member also acts as one of the two primary </w:t>
-      </w:r>
-      <w:proofErr w:type="gramStart"/>
-      <w:r>
-        <w:t>programmers</w:t>
-      </w:r>
-      <w:proofErr w:type="gramEnd"/>
-      <w:r>
-        <w:t xml:space="preserve"> acting as support for the rest of the team.</w:t>
+        <w:t xml:space="preserve">Is the priority-designer for the project; whom creates the necessary design plans for the rest of the team to collaborate directly-with. </w:t>
+      </w:r>
+      <w:r>
+        <w:t>This member also acts as one of the two primary programmers acting as support for the rest of the team.</w:t>
       </w:r>
     </w:p>
     <w:p>
@@ -5116,90 +4980,136 @@
       <w:bookmarkStart w:id="2" w:name="_Toc132040843"/>
       <w:r>
         <w:lastRenderedPageBreak/>
-        <w:t xml:space="preserve">System </w:t>
-      </w:r>
-      <w:proofErr w:type="gramStart"/>
+        <w:t>System Requirements</w:t>
+      </w:r>
+      <w:r>
+        <w:t xml:space="preserve"> : Our System Requirements</w:t>
+      </w:r>
+      <w:bookmarkEnd w:id="2"/>
+    </w:p>
+    <w:p>
+      <w:pPr>
+        <w:pStyle w:val="Heading2"/>
+      </w:pPr>
+      <w:bookmarkStart w:id="3" w:name="_Toc132040844"/>
       <w:r>
         <w:t>Requirements</w:t>
       </w:r>
-      <w:r>
-        <w:t xml:space="preserve"> :</w:t>
-      </w:r>
-      <w:proofErr w:type="gramEnd"/>
-      <w:r>
-        <w:t xml:space="preserve"> Our System Requirements</w:t>
-      </w:r>
-      <w:bookmarkEnd w:id="2"/>
-    </w:p>
+      <w:bookmarkEnd w:id="3"/>
+    </w:p>
+    <w:p>
+      <w:pPr>
+        <w:pStyle w:val="NoSpacing"/>
+      </w:pPr>
+      <w:r>
+        <w:t>Our system requirements will consist of the user’s access to the internet with a Bandwidth supported by machines preferably made after the year 2000.</w:t>
+      </w:r>
+      <w:r>
+        <w:t xml:space="preserve"> The OS basis required to run the program should be Windows 2000, with at least 10GB of Harddrive space, and 3 GB of Ram.</w:t>
+      </w:r>
+      <w:r>
+        <w:t xml:space="preserve"> </w:t>
+      </w:r>
+      <w:r>
+        <w:t>Users should have access to the respective peripherals needed to access the website.</w:t>
+      </w:r>
+    </w:p>
+    <w:p/>
     <w:p>
       <w:pPr>
         <w:pStyle w:val="Heading2"/>
       </w:pPr>
-      <w:bookmarkStart w:id="3" w:name="_Toc132040844"/>
-      <w:r>
-        <w:t>Requirements</w:t>
-      </w:r>
-      <w:bookmarkEnd w:id="3"/>
+      <w:bookmarkStart w:id="4" w:name="_Toc132040845"/>
+      <w:r>
+        <w:t>Epics</w:t>
+      </w:r>
+      <w:bookmarkEnd w:id="4"/>
+    </w:p>
+    <w:p>
+      <w:pPr>
+        <w:pStyle w:val="Heading3"/>
+      </w:pPr>
+      <w:bookmarkStart w:id="5" w:name="_Toc132040846"/>
+      <w:r>
+        <w:t>Epic #1</w:t>
+      </w:r>
+      <w:bookmarkEnd w:id="5"/>
     </w:p>
     <w:p>
       <w:pPr>
         <w:pStyle w:val="NoSpacing"/>
       </w:pPr>
       <w:r>
-        <w:t>Our system requirements will consist of the user’s access to the internet with a Bandwidth supported by machines preferably made after the year 2000.</w:t>
-      </w:r>
-      <w:r>
-        <w:t xml:space="preserve"> The OS basis required to run the program should be Windows 2000, with at least 10GB of Harddrive space, and 3 GB of Ram.</w:t>
-      </w:r>
+        <w:t xml:space="preserve">As a </w:t>
+      </w:r>
+      <w:r>
+        <w:t>University Student</w:t>
+      </w:r>
+      <w:r>
+        <w:t xml:space="preserve">, I want to </w:t>
+      </w:r>
+      <w:r>
+        <w:t>use a website in such a way</w:t>
+      </w:r>
+      <w:r>
+        <w:t xml:space="preserve">, so I can </w:t>
+      </w:r>
+      <w:r>
+        <w:t>manage my schedule</w:t>
+      </w:r>
+      <w:r>
+        <w:t>.</w:t>
+      </w:r>
+    </w:p>
+    <w:p>
+      <w:pPr>
+        <w:pStyle w:val="NoSpacing"/>
+      </w:pPr>
+    </w:p>
+    <w:p>
+      <w:pPr>
+        <w:pStyle w:val="Heading2"/>
+      </w:pPr>
+      <w:bookmarkStart w:id="6" w:name="_Toc132040847"/>
+      <w:r>
+        <w:t>User Stories</w:t>
+      </w:r>
+      <w:bookmarkEnd w:id="6"/>
       <w:r>
         <w:t xml:space="preserve"> </w:t>
       </w:r>
-      <w:r>
-        <w:t>Users should have access to the respective peripherals needed to access the website.</w:t>
-      </w:r>
-    </w:p>
-    <w:p/>
-    <w:p>
-      <w:pPr>
-        <w:pStyle w:val="Heading2"/>
-      </w:pPr>
-      <w:bookmarkStart w:id="4" w:name="_Toc132040845"/>
-      <w:r>
-        <w:t>Epics</w:t>
-      </w:r>
-      <w:bookmarkEnd w:id="4"/>
     </w:p>
     <w:p>
       <w:pPr>
         <w:pStyle w:val="Heading3"/>
       </w:pPr>
-      <w:bookmarkStart w:id="5" w:name="_Toc132040846"/>
-      <w:r>
-        <w:t>Epic #1</w:t>
-      </w:r>
-      <w:bookmarkEnd w:id="5"/>
-    </w:p>
-    <w:p>
-      <w:pPr>
-        <w:pStyle w:val="NoSpacing"/>
-      </w:pPr>
-      <w:r>
-        <w:t xml:space="preserve">As a </w:t>
-      </w:r>
-      <w:r>
-        <w:t>University Student</w:t>
+      <w:bookmarkStart w:id="7" w:name="_Toc132040848"/>
+      <w:r>
+        <w:t>User Story #1</w:t>
+      </w:r>
+      <w:bookmarkEnd w:id="7"/>
+    </w:p>
+    <w:p>
+      <w:r>
+        <w:t>As a</w:t>
+      </w:r>
+      <w:r>
+        <w:t xml:space="preserve"> Computer Science Student</w:t>
+      </w:r>
+      <w:r>
+        <w:t xml:space="preserve"> attending Louisiana State University</w:t>
       </w:r>
       <w:r>
         <w:t xml:space="preserve">, I want to </w:t>
       </w:r>
       <w:r>
-        <w:t>use a website in such a way</w:t>
+        <w:t>have direct access to my schedule’s individual classes and their hours</w:t>
       </w:r>
       <w:r>
         <w:t xml:space="preserve">, so I can </w:t>
       </w:r>
       <w:r>
-        <w:t>manage my schedule</w:t>
+        <w:t>pick which ones are necessary to continue my up-and-coming semester</w:t>
       </w:r>
       <w:r>
         <w:t>.</w:t>
@@ -5207,53 +5117,32 @@
     </w:p>
     <w:p>
       <w:pPr>
-        <w:pStyle w:val="NoSpacing"/>
-      </w:pPr>
-    </w:p>
-    <w:p>
-      <w:pPr>
-        <w:pStyle w:val="Heading2"/>
-      </w:pPr>
-      <w:bookmarkStart w:id="6" w:name="_Toc132040847"/>
-      <w:r>
-        <w:t>User Stories</w:t>
-      </w:r>
-      <w:bookmarkEnd w:id="6"/>
-      <w:r>
-        <w:t xml:space="preserve"> </w:t>
-      </w:r>
-    </w:p>
-    <w:p>
-      <w:pPr>
         <w:pStyle w:val="Heading3"/>
       </w:pPr>
-      <w:bookmarkStart w:id="7" w:name="_Toc132040848"/>
-      <w:r>
-        <w:t>User Story #1</w:t>
-      </w:r>
-      <w:bookmarkEnd w:id="7"/>
+      <w:bookmarkStart w:id="8" w:name="_Toc132040849"/>
+      <w:r>
+        <w:t>User Story #2</w:t>
+      </w:r>
+      <w:bookmarkEnd w:id="8"/>
     </w:p>
     <w:p>
       <w:r>
         <w:t>As a</w:t>
       </w:r>
       <w:r>
-        <w:t xml:space="preserve"> Computer Science Student</w:t>
-      </w:r>
-      <w:r>
-        <w:t xml:space="preserve"> attending Louisiana State University</w:t>
+        <w:t xml:space="preserve"> Professor sponsoring my PhD Student</w:t>
       </w:r>
       <w:r>
         <w:t xml:space="preserve">, I want to </w:t>
       </w:r>
       <w:r>
-        <w:t>have direct access to my schedule’s individual classes and their hours</w:t>
+        <w:t>assist in organizing their high-level classes by class-level and enroll count</w:t>
       </w:r>
       <w:r>
         <w:t xml:space="preserve">, so I can </w:t>
       </w:r>
       <w:r>
-        <w:t>pick which ones are necessary to continue my up-and-coming semester</w:t>
+        <w:t>be certain that they are not spending as many hours scheduling</w:t>
       </w:r>
       <w:r>
         <w:t>.</w:t>
@@ -5263,47 +5152,6 @@
       <w:pPr>
         <w:pStyle w:val="Heading3"/>
       </w:pPr>
-      <w:bookmarkStart w:id="8" w:name="_Toc132040849"/>
-      <w:r>
-        <w:t>User Story #2</w:t>
-      </w:r>
-      <w:bookmarkEnd w:id="8"/>
-    </w:p>
-    <w:p>
-      <w:r>
-        <w:t>As a</w:t>
-      </w:r>
-      <w:r>
-        <w:t xml:space="preserve"> </w:t>
-      </w:r>
-      <w:proofErr w:type="gramStart"/>
-      <w:r>
-        <w:t>Professor</w:t>
-      </w:r>
-      <w:proofErr w:type="gramEnd"/>
-      <w:r>
-        <w:t xml:space="preserve"> sponsoring my PhD Student</w:t>
-      </w:r>
-      <w:r>
-        <w:t xml:space="preserve">, I want to </w:t>
-      </w:r>
-      <w:r>
-        <w:t>assist in organizing their high-level classes by class-level and enroll count</w:t>
-      </w:r>
-      <w:r>
-        <w:t xml:space="preserve">, so I can </w:t>
-      </w:r>
-      <w:r>
-        <w:t>be certain that they are not spending as many hours scheduling</w:t>
-      </w:r>
-      <w:r>
-        <w:t>.</w:t>
-      </w:r>
-    </w:p>
-    <w:p>
-      <w:pPr>
-        <w:pStyle w:val="Heading3"/>
-      </w:pPr>
       <w:bookmarkStart w:id="9" w:name="_Toc132040850"/>
       <w:r>
         <w:t>User Story #</w:t>
@@ -5327,15 +5175,7 @@
         <w:t xml:space="preserve"> quickly</w:t>
       </w:r>
       <w:r>
-        <w:t xml:space="preserve"> create a visual representation of my schedule for </w:t>
-      </w:r>
-      <w:proofErr w:type="gramStart"/>
-      <w:r>
-        <w:t>print-outs</w:t>
-      </w:r>
-      <w:proofErr w:type="gramEnd"/>
-      <w:r>
-        <w:t>, so that I can share them with my friends to organize our own club.</w:t>
+        <w:t xml:space="preserve"> create a visual representation of my schedule for print-outs, so that I can share them with my friends to organize our own club.</w:t>
       </w:r>
     </w:p>
     <w:p>
@@ -5389,15 +5229,7 @@
         <w:t>an individual</w:t>
       </w:r>
       <w:r>
-        <w:t xml:space="preserve"> basis, where all changes to </w:t>
-      </w:r>
-      <w:proofErr w:type="gramStart"/>
-      <w:r>
-        <w:t>said-schedules</w:t>
-      </w:r>
-      <w:proofErr w:type="gramEnd"/>
-      <w:r>
-        <w:t xml:space="preserve"> are sent to </w:t>
+        <w:t xml:space="preserve"> basis, where all changes to said-schedules are sent to </w:t>
       </w:r>
       <w:r>
         <w:t>the project</w:t>
@@ -13785,16 +13617,8 @@
         <w:rPr>
           <w:highlight w:val="yellow"/>
         </w:rPr>
-        <w:t>[Provide a bulleted list of at least 3 negative aspects of the project. For each negative, provide the answer to the three successive “Why” questions</w:t>
-      </w:r>
-      <w:proofErr w:type="gramStart"/>
-      <w:r>
-        <w:rPr>
-          <w:highlight w:val="yellow"/>
-        </w:rPr>
-        <w:t>. ]</w:t>
-      </w:r>
-      <w:proofErr w:type="gramEnd"/>
+        <w:t>[Provide a bulleted list of at least 3 negative aspects of the project. For each negative, provide the answer to the three successive “Why” questions. ]</w:t>
+      </w:r>
     </w:p>
     <w:p>
       <w:pPr>
@@ -13922,15 +13746,7 @@
         <w:t xml:space="preserve">. This data is </w:t>
       </w:r>
       <w:r>
-        <w:t xml:space="preserve">processed back so that the user may see the classes in a </w:t>
-      </w:r>
-      <w:proofErr w:type="gramStart"/>
-      <w:r>
-        <w:t>scheduled-format</w:t>
-      </w:r>
-      <w:proofErr w:type="gramEnd"/>
-      <w:r>
-        <w:t>.</w:t>
+        <w:t>processed back so that the user may see the classes in a scheduled-format.</w:t>
       </w:r>
     </w:p>
     <w:p>
@@ -14226,23 +14042,7 @@
     </w:p>
     <w:p>
       <w:r>
-        <w:t xml:space="preserve">The Data Handler is divided into the Class Data Handler and the RMP Data Handler, the latter of which is too small to be worth separating into its own diagram, but still has a role in the program. The Data Handling component is where </w:t>
-      </w:r>
-      <w:proofErr w:type="gramStart"/>
-      <w:r>
-        <w:t>all of</w:t>
-      </w:r>
-      <w:proofErr w:type="gramEnd"/>
-      <w:r>
-        <w:t xml:space="preserve"> the calculating methods for finalizing the data </w:t>
-      </w:r>
-      <w:proofErr w:type="gramStart"/>
-      <w:r>
-        <w:t>is</w:t>
-      </w:r>
-      <w:proofErr w:type="gramEnd"/>
-      <w:r>
-        <w:t xml:space="preserve"> done. The data is then output as a set of program-readable strings for the Schedule Visualizer to display. </w:t>
+        <w:t xml:space="preserve">The Data Handler is divided into the Class Data Handler and the RMP Data Handler, the latter of which is too small to be worth separating into its own diagram, but still has a role in the program. The Data Handling component is where all of the calculating methods for finalizing the data is done. The data is then output as a set of program-readable strings for the Schedule Visualizer to display. </w:t>
       </w:r>
     </w:p>
     <w:p>
@@ -14558,10 +14358,10 @@
           <w:noProof/>
         </w:rPr>
         <w:drawing>
-          <wp:inline distT="0" distB="0" distL="0" distR="0" wp14:anchorId="260A4AE8" wp14:editId="08651A63">
-            <wp:extent cx="4657725" cy="2895600"/>
-            <wp:effectExtent l="0" t="0" r="9525" b="0"/>
-            <wp:docPr id="6" name="Picture 6" descr="Diagram&#10;&#10;Description automatically generated"/>
+          <wp:inline distT="0" distB="0" distL="0" distR="0" wp14:anchorId="00C656C8" wp14:editId="1C16C140">
+            <wp:extent cx="5096586" cy="3000794"/>
+            <wp:effectExtent l="0" t="0" r="0" b="9525"/>
+            <wp:docPr id="19" name="Picture 19" descr="Diagram&#10;&#10;Description automatically generated"/>
             <wp:cNvGraphicFramePr>
               <a:graphicFrameLocks xmlns:a="http://schemas.openxmlformats.org/drawingml/2006/main" noChangeAspect="1"/>
             </wp:cNvGraphicFramePr>
@@ -14569,36 +14369,23 @@
               <a:graphicData uri="http://schemas.openxmlformats.org/drawingml/2006/picture">
                 <pic:pic xmlns:pic="http://schemas.openxmlformats.org/drawingml/2006/picture">
                   <pic:nvPicPr>
-                    <pic:cNvPr id="6" name="Picture 6" descr="Diagram&#10;&#10;Description automatically generated"/>
-                    <pic:cNvPicPr>
-                      <a:picLocks noChangeAspect="1" noChangeArrowheads="1"/>
-                    </pic:cNvPicPr>
+                    <pic:cNvPr id="19" name="Picture 19" descr="Diagram&#10;&#10;Description automatically generated"/>
+                    <pic:cNvPicPr/>
                   </pic:nvPicPr>
                   <pic:blipFill>
-                    <a:blip r:embed="rId24">
-                      <a:extLst>
-                        <a:ext uri="{28A0092B-C50C-407E-A947-70E740481C1C}">
-                          <a14:useLocalDpi xmlns:a14="http://schemas.microsoft.com/office/drawing/2010/main" val="0"/>
-                        </a:ext>
-                      </a:extLst>
-                    </a:blip>
-                    <a:srcRect/>
+                    <a:blip r:embed="rId24"/>
                     <a:stretch>
                       <a:fillRect/>
                     </a:stretch>
                   </pic:blipFill>
-                  <pic:spPr bwMode="auto">
+                  <pic:spPr>
                     <a:xfrm>
                       <a:off x="0" y="0"/>
-                      <a:ext cx="4657725" cy="2895600"/>
+                      <a:ext cx="5096586" cy="3000794"/>
                     </a:xfrm>
                     <a:prstGeom prst="rect">
                       <a:avLst/>
                     </a:prstGeom>
-                    <a:noFill/>
-                    <a:ln>
-                      <a:noFill/>
-                    </a:ln>
                   </pic:spPr>
                 </pic:pic>
               </a:graphicData>

</xml_diff>

<commit_message>
Removed Aymonds Name from Initial Start
</commit_message>
<xml_diff>
--- a/Project_Proposal.docx
+++ b/Project_Proposal.docx
@@ -111,7 +111,7 @@
               </mc:Choice>
               <mc:Fallback>
                 <w:pict>
-                  <v:rect w14:anchorId="6EB12F5F" id="Rectangle 466" o:spid="_x0000_s1026" alt="&quot;&quot;" style="position:absolute;margin-left:0;margin-top:0;width:581.4pt;height:752.4pt;z-index:-251655680;visibility:visible;mso-wrap-style:square;mso-width-percent:950;mso-height-percent:950;mso-wrap-distance-left:9pt;mso-wrap-distance-top:0;mso-wrap-distance-right:9pt;mso-wrap-distance-bottom:0;mso-position-horizontal:center;mso-position-horizontal-relative:page;mso-position-vertical:center;mso-position-vertical-relative:page;mso-width-percent:950;mso-height-percent:950;mso-width-relative:page;mso-height-relative:page;v-text-anchor:middle" o:gfxdata="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" fillcolor="#1f497d [3215]" strokecolor="black [3213]" strokeweight="2pt">
+                  <v:rect w14:anchorId="6EB12F5F" id="Rectangle 466" o:spid="_x0000_s1026" style="position:absolute;margin-left:0;margin-top:0;width:581.4pt;height:752.4pt;z-index:-251655680;visibility:visible;mso-wrap-style:square;mso-width-percent:950;mso-height-percent:950;mso-wrap-distance-left:9pt;mso-wrap-distance-top:0;mso-wrap-distance-right:9pt;mso-wrap-distance-bottom:0;mso-position-horizontal:center;mso-position-horizontal-relative:page;mso-position-vertical:center;mso-position-vertical-relative:page;mso-width-percent:950;mso-height-percent:950;mso-width-relative:page;mso-height-relative:page;v-text-anchor:middle" o:gfxdata="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" fillcolor="#1f497d [3215]" strokecolor="black [3213]" strokeweight="2pt">
                     <v:path arrowok="t"/>
                     <v:textbox inset="21.6pt,,21.6pt">
                       <w:txbxContent>
@@ -14350,7 +14350,7 @@
     </w:p>
     <w:p>
       <w:pPr>
-        <w:pStyle w:val="Heading2"/>
+        <w:pStyle w:val="NoSpacing"/>
       </w:pPr>
       <w:bookmarkStart w:id="29" w:name="_Toc132040870"/>
       <w:r>

</xml_diff>